<commit_message>
Cleanup of code for sections 1 and 2.
</commit_message>
<xml_diff>
--- a/src/40178464_report.docx
+++ b/src/40178464_report.docx
@@ -195,14 +195,27 @@
                             <w:r>
                               <w:t xml:space="preserve">Figure </w:t>
                             </w:r>
-                            <w:fldSimple w:instr=" SEQ Figure \* ARABIC ">
-                              <w:r>
-                                <w:rPr>
-                                  <w:noProof/>
-                                </w:rPr>
-                                <w:t>1</w:t>
-                              </w:r>
-                            </w:fldSimple>
+                            <w:r>
+                              <w:fldChar w:fldCharType="begin"/>
+                            </w:r>
+                            <w:r>
+                              <w:instrText xml:space="preserve"> SEQ Figure \* ARABIC </w:instrText>
+                            </w:r>
+                            <w:r>
+                              <w:fldChar w:fldCharType="separate"/>
+                            </w:r>
+                            <w:r>
+                              <w:rPr>
+                                <w:noProof/>
+                              </w:rPr>
+                              <w:t>1</w:t>
+                            </w:r>
+                            <w:r>
+                              <w:rPr>
+                                <w:noProof/>
+                              </w:rPr>
+                              <w:fldChar w:fldCharType="end"/>
+                            </w:r>
                             <w:r>
                               <w:t xml:space="preserve"> - A histogram of the verticalness feature, with non-living things coloured red and living things coloured blue</w:t>
                             </w:r>
@@ -240,14 +253,27 @@
                       <w:r>
                         <w:t xml:space="preserve">Figure </w:t>
                       </w:r>
-                      <w:fldSimple w:instr=" SEQ Figure \* ARABIC ">
-                        <w:r>
-                          <w:rPr>
-                            <w:noProof/>
-                          </w:rPr>
-                          <w:t>1</w:t>
-                        </w:r>
-                      </w:fldSimple>
+                      <w:r>
+                        <w:fldChar w:fldCharType="begin"/>
+                      </w:r>
+                      <w:r>
+                        <w:instrText xml:space="preserve"> SEQ Figure \* ARABIC </w:instrText>
+                      </w:r>
+                      <w:r>
+                        <w:fldChar w:fldCharType="separate"/>
+                      </w:r>
+                      <w:r>
+                        <w:rPr>
+                          <w:noProof/>
+                        </w:rPr>
+                        <w:t>1</w:t>
+                      </w:r>
+                      <w:r>
+                        <w:rPr>
+                          <w:noProof/>
+                        </w:rPr>
+                        <w:fldChar w:fldCharType="end"/>
+                      </w:r>
                       <w:r>
                         <w:t xml:space="preserve"> - A histogram of the verticalness feature, with non-living things coloured red and living things coloured blue</w:t>
                       </w:r>
@@ -400,14 +426,27 @@
                             <w:r>
                               <w:t xml:space="preserve">Figure </w:t>
                             </w:r>
-                            <w:fldSimple w:instr=" SEQ Figure \* ARABIC ">
-                              <w:r>
-                                <w:rPr>
-                                  <w:noProof/>
-                                </w:rPr>
-                                <w:t>2</w:t>
-                              </w:r>
-                            </w:fldSimple>
+                            <w:r>
+                              <w:fldChar w:fldCharType="begin"/>
+                            </w:r>
+                            <w:r>
+                              <w:instrText xml:space="preserve"> SEQ Figure \* ARABIC </w:instrText>
+                            </w:r>
+                            <w:r>
+                              <w:fldChar w:fldCharType="separate"/>
+                            </w:r>
+                            <w:r>
+                              <w:rPr>
+                                <w:noProof/>
+                              </w:rPr>
+                              <w:t>2</w:t>
+                            </w:r>
+                            <w:r>
+                              <w:rPr>
+                                <w:noProof/>
+                              </w:rPr>
+                              <w:fldChar w:fldCharType="end"/>
+                            </w:r>
                             <w:r>
                               <w:t xml:space="preserve"> - The results table of the logistic regression</w:t>
                             </w:r>
@@ -441,14 +480,27 @@
                       <w:r>
                         <w:t xml:space="preserve">Figure </w:t>
                       </w:r>
-                      <w:fldSimple w:instr=" SEQ Figure \* ARABIC ">
-                        <w:r>
-                          <w:rPr>
-                            <w:noProof/>
-                          </w:rPr>
-                          <w:t>2</w:t>
-                        </w:r>
-                      </w:fldSimple>
+                      <w:r>
+                        <w:fldChar w:fldCharType="begin"/>
+                      </w:r>
+                      <w:r>
+                        <w:instrText xml:space="preserve"> SEQ Figure \* ARABIC </w:instrText>
+                      </w:r>
+                      <w:r>
+                        <w:fldChar w:fldCharType="separate"/>
+                      </w:r>
+                      <w:r>
+                        <w:rPr>
+                          <w:noProof/>
+                        </w:rPr>
+                        <w:t>2</w:t>
+                      </w:r>
+                      <w:r>
+                        <w:rPr>
+                          <w:noProof/>
+                        </w:rPr>
+                        <w:fldChar w:fldCharType="end"/>
+                      </w:r>
                       <w:r>
                         <w:t xml:space="preserve"> - The results table of the logistic regression</w:t>
                       </w:r>
@@ -612,8 +664,6 @@
       <w:r>
         <w:t xml:space="preserve"> initial</w:t>
       </w:r>
-      <w:bookmarkStart w:id="0" w:name="_GoBack"/>
-      <w:bookmarkEnd w:id="0"/>
       <w:r>
         <w:t xml:space="preserve"> results showed that the combination of span, cols_with_5 and neigh5 had the highest cross-validated classification accuracy for the data.</w:t>
       </w:r>
@@ -731,6 +781,14 @@
       </w:r>
     </w:p>
     <w:p>
+      <w:r>
+        <w:t>In this section I will be investigating the accuracy of models built using k-nearest neighbour to classify individual images.</w:t>
+      </w:r>
+      <w:r>
+        <w:t xml:space="preserve"> I will be evaluating the difference between models built with and without 5-fold cross validation, to assess the effect that overfitted data might have on the accuracy of the model.</w:t>
+      </w:r>
+    </w:p>
+    <w:p>
       <w:pPr>
         <w:pStyle w:val="Heading2"/>
       </w:pPr>
@@ -749,6 +807,32 @@
     </w:p>
     <w:p>
       <w:pPr>
+        <w:jc w:val="both"/>
+      </w:pPr>
+      <w:r>
+        <w:t xml:space="preserve">Using the supplied training data of 4000 items, I decided to create training and test sets using an 80/20 split. I found that the quickest way to get odd k values between 1 and 59 was to iterate through every number in that </w:t>
+      </w:r>
+      <w:r>
+        <w:t>range and</w:t>
+      </w:r>
+      <w:r>
+        <w:t xml:space="preserve"> build a model when the value modulo 2 resulted in a remainder of 1 (i.e. an odd number). I stored the accuracy and complimentary error rates for each value of k in a table</w:t>
+      </w:r>
+      <w:r>
+        <w:t>. I was very disappointed by the poor classification accuracy which hovered between 24% and 26%</w:t>
+      </w:r>
+      <w:r>
+        <w:t>, despite using 8 features to build the model. This is even more interesting considering that the model includes the three features I chose in section 1.3, which had the highest overall accuracy, and the additional fourth feature I wrote about in 1.5. I could only conclude that, either the remaining features were detrimental to the model’s accuracy, although this seems unlikely given the massive difference, or, the most likely explanation was it was just a difference in how the models use the feature data in their calculations</w:t>
+      </w:r>
+      <w:r>
+        <w:t>.</w:t>
+      </w:r>
+      <w:r>
+        <w:t xml:space="preserve"> However, I can understand that the logistic regression model in 1.3 only had two choices of classification; this model has 8. </w:t>
+      </w:r>
+    </w:p>
+    <w:p>
+      <w:pPr>
         <w:pStyle w:val="Heading2"/>
       </w:pPr>
       <w:r>
@@ -787,13 +871,44 @@
         <w:t>3</w:t>
       </w:r>
     </w:p>
-    <w:p/>
+    <w:p>
+      <w:pPr>
+        <w:jc w:val="both"/>
+      </w:pPr>
+      <w:r>
+        <w:t>I observed that the highest cross-validated accuracy from 2.2 (or lowest error rate in the case of my table), was obtained using a k value of 5. I performed 5</w:t>
+      </w:r>
+      <w:r>
+        <w:t>-</w:t>
+      </w:r>
+      <w:bookmarkStart w:id="0" w:name="_GoBack"/>
+      <w:bookmarkEnd w:id="0"/>
+      <w:r>
+        <w:t xml:space="preserve">fold cross validation on the sample again using said value, and after building the model for each fold, I cross-tabulated the validation set labels with the model predictions. From observation of the results I thought there was something very wrong with my accuracy results for the previous two sections; instead of an error rate of 74% - 76%, the model was roughly </w:t>
+      </w:r>
+      <w:r>
+        <w:rPr>
+          <w:b/>
+          <w:bCs/>
+        </w:rPr>
+        <w:t xml:space="preserve">accurate </w:t>
+      </w:r>
+      <w:r>
+        <w:t>in each fold for those values.</w:t>
+      </w:r>
+    </w:p>
     <w:p>
       <w:pPr>
         <w:pStyle w:val="Heading1"/>
       </w:pPr>
       <w:r>
+        <w:lastRenderedPageBreak/>
         <w:t>Section 3</w:t>
+      </w:r>
+    </w:p>
+    <w:p>
+      <w:r>
+        <w:t>This section will evaluate the accuracy of decision trees and random forests, comparing the accuracies of both 5-fold cross validation and out-of-bag estimation</w:t>
       </w:r>
     </w:p>
     <w:p>
@@ -2056,12 +2171,6 @@
 </file>
 
 <file path=customXml/item2.xml><?xml version="1.0" encoding="utf-8"?>
-<p:properties xmlns:p="http://schemas.microsoft.com/office/2006/metadata/properties" xmlns:xsi="http://www.w3.org/2001/XMLSchema-instance" xmlns:pc="http://schemas.microsoft.com/office/infopath/2007/PartnerControls">
-  <documentManagement/>
-</p:properties>
-</file>
-
-<file path=customXml/item3.xml><?xml version="1.0" encoding="utf-8"?>
 <ct:contentTypeSchema xmlns:ct="http://schemas.microsoft.com/office/2006/metadata/contentType" xmlns:ma="http://schemas.microsoft.com/office/2006/metadata/properties/metaAttributes" ct:_="" ma:_="" ma:contentTypeName="Document" ma:contentTypeID="0x0101008BD36978BB4F4F488BD5FA448C313402" ma:contentTypeVersion="0" ma:contentTypeDescription="Create a new document." ma:contentTypeScope="" ma:versionID="a10212fdc8c798de08937403dc893db2">
   <xsd:schema xmlns:xsd="http://www.w3.org/2001/XMLSchema" xmlns:xs="http://www.w3.org/2001/XMLSchema" xmlns:p="http://schemas.microsoft.com/office/2006/metadata/properties" targetNamespace="http://schemas.microsoft.com/office/2006/metadata/properties" ma:root="true" ma:fieldsID="1b05d82d297216baf5b26c55225140df">
     <xsd:element name="properties">
@@ -2175,6 +2284,12 @@
 </ct:contentTypeSchema>
 </file>
 
+<file path=customXml/item3.xml><?xml version="1.0" encoding="utf-8"?>
+<p:properties xmlns:p="http://schemas.microsoft.com/office/2006/metadata/properties" xmlns:xsi="http://www.w3.org/2001/XMLSchema-instance" xmlns:pc="http://schemas.microsoft.com/office/infopath/2007/PartnerControls">
+  <documentManagement/>
+</p:properties>
+</file>
+
 <file path=customXml/itemProps1.xml><?xml version="1.0" encoding="utf-8"?>
 <ds:datastoreItem xmlns:ds="http://schemas.openxmlformats.org/officeDocument/2006/customXml" ds:itemID="{18D30BCF-9665-46B6-99ED-05DA9414D515}">
   <ds:schemaRefs>
@@ -2184,15 +2299,6 @@
 </file>
 
 <file path=customXml/itemProps2.xml><?xml version="1.0" encoding="utf-8"?>
-<ds:datastoreItem xmlns:ds="http://schemas.openxmlformats.org/officeDocument/2006/customXml" ds:itemID="{055E93BC-D2E9-4F1C-A3FD-AAA9BE66B692}">
-  <ds:schemaRefs>
-    <ds:schemaRef ds:uri="http://schemas.microsoft.com/office/2006/metadata/properties"/>
-    <ds:schemaRef ds:uri="http://schemas.microsoft.com/office/infopath/2007/PartnerControls"/>
-  </ds:schemaRefs>
-</ds:datastoreItem>
-</file>
-
-<file path=customXml/itemProps3.xml><?xml version="1.0" encoding="utf-8"?>
 <ds:datastoreItem xmlns:ds="http://schemas.openxmlformats.org/officeDocument/2006/customXml" ds:itemID="{AC5B8B2E-791D-4959-8714-61617878BE64}">
   <ds:schemaRefs>
     <ds:schemaRef ds:uri="http://schemas.microsoft.com/office/2006/metadata/contentType"/>
@@ -2206,4 +2312,13 @@
     <ds:schemaRef ds:uri="http://schemas.microsoft.com/office/infopath/2007/PartnerControls"/>
   </ds:schemaRefs>
 </ds:datastoreItem>
+</file>
+
+<file path=customXml/itemProps3.xml><?xml version="1.0" encoding="utf-8"?>
+<ds:datastoreItem xmlns:ds="http://schemas.openxmlformats.org/officeDocument/2006/customXml" ds:itemID="{055E93BC-D2E9-4F1C-A3FD-AAA9BE66B692}">
+  <ds:schemaRefs>
+    <ds:schemaRef ds:uri="http://schemas.microsoft.com/office/2006/metadata/properties"/>
+    <ds:schemaRef ds:uri="http://schemas.microsoft.com/office/infopath/2007/PartnerControls"/>
+  </ds:schemaRefs>
+</ds:datastoreItem>
 </file>
</xml_diff>

<commit_message>
Sections 1 and 2 of report almost complete. More work on code.
</commit_message>
<xml_diff>
--- a/src/40178464_report.docx
+++ b/src/40178464_report.docx
@@ -195,27 +195,14 @@
                             <w:r>
                               <w:t xml:space="preserve">Figure </w:t>
                             </w:r>
-                            <w:r>
-                              <w:fldChar w:fldCharType="begin"/>
-                            </w:r>
-                            <w:r>
-                              <w:instrText xml:space="preserve"> SEQ Figure \* ARABIC </w:instrText>
-                            </w:r>
-                            <w:r>
-                              <w:fldChar w:fldCharType="separate"/>
-                            </w:r>
-                            <w:r>
-                              <w:rPr>
-                                <w:noProof/>
-                              </w:rPr>
-                              <w:t>1</w:t>
-                            </w:r>
-                            <w:r>
-                              <w:rPr>
-                                <w:noProof/>
-                              </w:rPr>
-                              <w:fldChar w:fldCharType="end"/>
-                            </w:r>
+                            <w:fldSimple w:instr=" SEQ Figure \* ARABIC ">
+                              <w:r>
+                                <w:rPr>
+                                  <w:noProof/>
+                                </w:rPr>
+                                <w:t>1</w:t>
+                              </w:r>
+                            </w:fldSimple>
                             <w:r>
                               <w:t xml:space="preserve"> - A histogram of the verticalness feature, with non-living things coloured red and living things coloured blue</w:t>
                             </w:r>
@@ -253,27 +240,14 @@
                       <w:r>
                         <w:t xml:space="preserve">Figure </w:t>
                       </w:r>
-                      <w:r>
-                        <w:fldChar w:fldCharType="begin"/>
-                      </w:r>
-                      <w:r>
-                        <w:instrText xml:space="preserve"> SEQ Figure \* ARABIC </w:instrText>
-                      </w:r>
-                      <w:r>
-                        <w:fldChar w:fldCharType="separate"/>
-                      </w:r>
-                      <w:r>
-                        <w:rPr>
-                          <w:noProof/>
-                        </w:rPr>
-                        <w:t>1</w:t>
-                      </w:r>
-                      <w:r>
-                        <w:rPr>
-                          <w:noProof/>
-                        </w:rPr>
-                        <w:fldChar w:fldCharType="end"/>
-                      </w:r>
+                      <w:fldSimple w:instr=" SEQ Figure \* ARABIC ">
+                        <w:r>
+                          <w:rPr>
+                            <w:noProof/>
+                          </w:rPr>
+                          <w:t>1</w:t>
+                        </w:r>
+                      </w:fldSimple>
                       <w:r>
                         <w:t xml:space="preserve"> - A histogram of the verticalness feature, with non-living things coloured red and living things coloured blue</w:t>
                       </w:r>
@@ -426,27 +400,14 @@
                             <w:r>
                               <w:t xml:space="preserve">Figure </w:t>
                             </w:r>
-                            <w:r>
-                              <w:fldChar w:fldCharType="begin"/>
-                            </w:r>
-                            <w:r>
-                              <w:instrText xml:space="preserve"> SEQ Figure \* ARABIC </w:instrText>
-                            </w:r>
-                            <w:r>
-                              <w:fldChar w:fldCharType="separate"/>
-                            </w:r>
-                            <w:r>
-                              <w:rPr>
-                                <w:noProof/>
-                              </w:rPr>
-                              <w:t>2</w:t>
-                            </w:r>
-                            <w:r>
-                              <w:rPr>
-                                <w:noProof/>
-                              </w:rPr>
-                              <w:fldChar w:fldCharType="end"/>
-                            </w:r>
+                            <w:fldSimple w:instr=" SEQ Figure \* ARABIC ">
+                              <w:r>
+                                <w:rPr>
+                                  <w:noProof/>
+                                </w:rPr>
+                                <w:t>2</w:t>
+                              </w:r>
+                            </w:fldSimple>
                             <w:r>
                               <w:t xml:space="preserve"> - The results table of the logistic regression</w:t>
                             </w:r>
@@ -480,27 +441,14 @@
                       <w:r>
                         <w:t xml:space="preserve">Figure </w:t>
                       </w:r>
-                      <w:r>
-                        <w:fldChar w:fldCharType="begin"/>
-                      </w:r>
-                      <w:r>
-                        <w:instrText xml:space="preserve"> SEQ Figure \* ARABIC </w:instrText>
-                      </w:r>
-                      <w:r>
-                        <w:fldChar w:fldCharType="separate"/>
-                      </w:r>
-                      <w:r>
-                        <w:rPr>
-                          <w:noProof/>
-                        </w:rPr>
-                        <w:t>2</w:t>
-                      </w:r>
-                      <w:r>
-                        <w:rPr>
-                          <w:noProof/>
-                        </w:rPr>
-                        <w:fldChar w:fldCharType="end"/>
-                      </w:r>
+                      <w:fldSimple w:instr=" SEQ Figure \* ARABIC ">
+                        <w:r>
+                          <w:rPr>
+                            <w:noProof/>
+                          </w:rPr>
+                          <w:t>2</w:t>
+                        </w:r>
+                      </w:fldSimple>
                       <w:r>
                         <w:t xml:space="preserve"> - The results table of the logistic regression</w:t>
                       </w:r>
@@ -593,21 +541,6 @@
     </w:p>
     <w:p>
       <w:pPr>
-        <w:rPr>
-          <w:b/>
-          <w:bCs/>
-        </w:rPr>
-      </w:pPr>
-      <w:r>
-        <w:rPr>
-          <w:b/>
-          <w:bCs/>
-        </w:rPr>
-        <w:t>TODO – Check which dataset to run over</w:t>
-      </w:r>
-    </w:p>
-    <w:p>
-      <w:pPr>
         <w:jc w:val="both"/>
       </w:pPr>
       <w:r>
@@ -644,7 +577,15 @@
         <w:jc w:val="both"/>
       </w:pPr>
       <w:r>
-        <w:t xml:space="preserve">I discovered the combn() function could return all the unique subsets of a given vector, which in the case of </w:t>
+        <w:t xml:space="preserve">I discovered the </w:t>
+      </w:r>
+      <w:proofErr w:type="gramStart"/>
+      <w:r>
+        <w:t>combn(</w:t>
+      </w:r>
+      <w:proofErr w:type="gramEnd"/>
+      <w:r>
+        <w:t xml:space="preserve">) function could return all the unique subsets of a given vector, which in the case of </w:t>
       </w:r>
       <w:r>
         <w:t xml:space="preserve">the feature data, was 1140. From there it was a similar model building procedure as before, except I built models for all 1140 feature combinations using </w:t>
@@ -671,42 +612,949 @@
     <w:p>
       <w:pPr>
         <w:pStyle w:val="Heading2"/>
-      </w:pPr>
-      <w:r>
-        <w:t>Section 1.4</w:t>
-      </w:r>
-    </w:p>
-    <w:p>
-      <w:pPr>
-        <w:pStyle w:val="Heading2"/>
-      </w:pPr>
-      <w:r>
-        <w:t>Section 1.5</w:t>
-      </w:r>
-    </w:p>
-    <w:p/>
-    <w:p>
-      <w:pPr>
-        <w:jc w:val="both"/>
       </w:pPr>
       <w:r>
         <w:rPr>
           <w:noProof/>
         </w:rPr>
-        <w:lastRenderedPageBreak/>
         <w:drawing>
-          <wp:anchor distT="0" distB="0" distL="114300" distR="114300" simplePos="0" relativeHeight="251660288" behindDoc="0" locked="0" layoutInCell="1" allowOverlap="1" wp14:anchorId="568C5832" wp14:editId="5DB33F26">
+          <wp:anchor distT="0" distB="0" distL="114300" distR="114300" simplePos="0" relativeHeight="251670528" behindDoc="0" locked="0" layoutInCell="1" allowOverlap="1" wp14:anchorId="71031266" wp14:editId="1AAB8352">
             <wp:simplePos x="0" y="0"/>
             <wp:positionH relativeFrom="margin">
               <wp:align>right</wp:align>
             </wp:positionH>
             <wp:positionV relativeFrom="paragraph">
-              <wp:posOffset>-4445</wp:posOffset>
+              <wp:posOffset>59127</wp:posOffset>
             </wp:positionV>
-            <wp:extent cx="3211195" cy="3162300"/>
-            <wp:effectExtent l="0" t="0" r="8255" b="0"/>
+            <wp:extent cx="2894965" cy="3286125"/>
+            <wp:effectExtent l="0" t="0" r="635" b="9525"/>
             <wp:wrapSquare wrapText="bothSides"/>
-            <wp:docPr id="2" name="Picture 2"/>
+            <wp:docPr id="10" name="Picture 10" descr="A close up of a white wall&#10;&#10;Description automatically generated"/>
+            <wp:cNvGraphicFramePr>
+              <a:graphicFrameLocks xmlns:a="http://schemas.openxmlformats.org/drawingml/2006/main" noChangeAspect="1"/>
+            </wp:cNvGraphicFramePr>
+            <a:graphic xmlns:a="http://schemas.openxmlformats.org/drawingml/2006/main">
+              <a:graphicData uri="http://schemas.openxmlformats.org/drawingml/2006/picture">
+                <pic:pic xmlns:pic="http://schemas.openxmlformats.org/drawingml/2006/picture">
+                  <pic:nvPicPr>
+                    <pic:cNvPr id="10" name="binom_random_class.png"/>
+                    <pic:cNvPicPr/>
+                  </pic:nvPicPr>
+                  <pic:blipFill>
+                    <a:blip r:embed="rId11" cstate="print">
+                      <a:extLst>
+                        <a:ext uri="{28A0092B-C50C-407E-A947-70E740481C1C}">
+                          <a14:useLocalDpi xmlns:a14="http://schemas.microsoft.com/office/drawing/2010/main" val="0"/>
+                        </a:ext>
+                      </a:extLst>
+                    </a:blip>
+                    <a:stretch>
+                      <a:fillRect/>
+                    </a:stretch>
+                  </pic:blipFill>
+                  <pic:spPr>
+                    <a:xfrm>
+                      <a:off x="0" y="0"/>
+                      <a:ext cx="2896579" cy="3288496"/>
+                    </a:xfrm>
+                    <a:prstGeom prst="rect">
+                      <a:avLst/>
+                    </a:prstGeom>
+                  </pic:spPr>
+                </pic:pic>
+              </a:graphicData>
+            </a:graphic>
+            <wp14:sizeRelH relativeFrom="page">
+              <wp14:pctWidth>0</wp14:pctWidth>
+            </wp14:sizeRelH>
+            <wp14:sizeRelV relativeFrom="page">
+              <wp14:pctHeight>0</wp14:pctHeight>
+            </wp14:sizeRelV>
+          </wp:anchor>
+        </w:drawing>
+      </w:r>
+      <w:r>
+        <w:t>Section 1.4</w:t>
+      </w:r>
+    </w:p>
+    <w:p>
+      <w:pPr>
+        <w:jc w:val="both"/>
+      </w:pPr>
+      <w:r>
+        <w:t>Before even investigating the accuracy of a random model, I believe I could confidently say that such a model would be inferior to the model used in 1.3. Given that each observation has a 50% probability of being correct, I would expect a random model</w:t>
+      </w:r>
+      <w:r>
+        <w:t xml:space="preserve"> to have a very slim chance of attaining an accuracy greater than 96.25%. </w:t>
+      </w:r>
+      <w:r>
+        <w:t xml:space="preserve"> </w:t>
+      </w:r>
+      <w:r>
+        <w:fldChar w:fldCharType="begin"/>
+      </w:r>
+      <w:r>
+        <w:instrText xml:space="preserve"> REF _Ref28892988 \h </w:instrText>
+      </w:r>
+      <w:r>
+        <w:instrText xml:space="preserve"> \* MERGEFORMAT </w:instrText>
+      </w:r>
+      <w:r>
+        <w:fldChar w:fldCharType="separate"/>
+      </w:r>
+      <w:r>
+        <w:t xml:space="preserve">Figure </w:t>
+      </w:r>
+      <w:r>
+        <w:rPr>
+          <w:noProof/>
+        </w:rPr>
+        <w:t>3</w:t>
+      </w:r>
+      <w:r>
+        <w:fldChar w:fldCharType="end"/>
+      </w:r>
+      <w:r>
+        <w:t xml:space="preserve"> shows the probability density for the random model. The blue line represents the number of correct predictions needed to be considered more accurate than the model in 1.3 (154 to be exact). The probability of such an occurrence is </w:t>
+      </w:r>
+      <w:r>
+        <w:rPr>
+          <w:i/>
+          <w:iCs/>
+        </w:rPr>
+        <w:t xml:space="preserve">basically </w:t>
+      </w:r>
+      <w:r>
+        <w:t>zero, and we can disregard such a model in comparison to the one created in 1.3.</w:t>
+      </w:r>
+    </w:p>
+    <w:p/>
+    <w:p>
+      <w:pPr>
+        <w:pStyle w:val="Heading2"/>
+      </w:pPr>
+      <w:r>
+        <w:lastRenderedPageBreak/>
+        <w:t>Section 1.5</w:t>
+      </w:r>
+    </w:p>
+    <w:p>
+      <w:r>
+        <w:rPr>
+          <w:noProof/>
+        </w:rPr>
+        <mc:AlternateContent>
+          <mc:Choice Requires="wps">
+            <w:drawing>
+              <wp:anchor distT="0" distB="0" distL="114300" distR="114300" simplePos="0" relativeHeight="251672576" behindDoc="0" locked="0" layoutInCell="1" allowOverlap="1" wp14:anchorId="109B6E0F" wp14:editId="703BF83E">
+                <wp:simplePos x="0" y="0"/>
+                <wp:positionH relativeFrom="margin">
+                  <wp:align>right</wp:align>
+                </wp:positionH>
+                <wp:positionV relativeFrom="paragraph">
+                  <wp:posOffset>1019618</wp:posOffset>
+                </wp:positionV>
+                <wp:extent cx="2894965" cy="635"/>
+                <wp:effectExtent l="0" t="0" r="635" b="0"/>
+                <wp:wrapSquare wrapText="bothSides"/>
+                <wp:docPr id="11" name="Text Box 11"/>
+                <wp:cNvGraphicFramePr/>
+                <a:graphic xmlns:a="http://schemas.openxmlformats.org/drawingml/2006/main">
+                  <a:graphicData uri="http://schemas.microsoft.com/office/word/2010/wordprocessingShape">
+                    <wps:wsp>
+                      <wps:cNvSpPr txBox="1"/>
+                      <wps:spPr>
+                        <a:xfrm>
+                          <a:off x="0" y="0"/>
+                          <a:ext cx="2894965" cy="635"/>
+                        </a:xfrm>
+                        <a:prstGeom prst="rect">
+                          <a:avLst/>
+                        </a:prstGeom>
+                        <a:solidFill>
+                          <a:prstClr val="white"/>
+                        </a:solidFill>
+                        <a:ln>
+                          <a:noFill/>
+                        </a:ln>
+                      </wps:spPr>
+                      <wps:txbx>
+                        <w:txbxContent>
+                          <w:p>
+                            <w:pPr>
+                              <w:pStyle w:val="Caption"/>
+                              <w:rPr>
+                                <w:noProof/>
+                              </w:rPr>
+                            </w:pPr>
+                            <w:bookmarkStart w:id="0" w:name="_Ref28892980"/>
+                            <w:bookmarkStart w:id="1" w:name="_Ref28892988"/>
+                            <w:r>
+                              <w:t xml:space="preserve">Figure </w:t>
+                            </w:r>
+                            <w:fldSimple w:instr=" SEQ Figure \* ARABIC ">
+                              <w:r>
+                                <w:rPr>
+                                  <w:noProof/>
+                                </w:rPr>
+                                <w:t>3</w:t>
+                              </w:r>
+                            </w:fldSimple>
+                            <w:bookmarkEnd w:id="1"/>
+                            <w:r>
+                              <w:t xml:space="preserve"> - The </w:t>
+                            </w:r>
+                            <w:proofErr w:type="spellStart"/>
+                            <w:r>
+                              <w:t>biomial</w:t>
+                            </w:r>
+                            <w:proofErr w:type="spellEnd"/>
+                            <w:r>
+                              <w:t xml:space="preserve"> distribution of a random classification model.</w:t>
+                            </w:r>
+                            <w:bookmarkEnd w:id="0"/>
+                          </w:p>
+                        </w:txbxContent>
+                      </wps:txbx>
+                      <wps:bodyPr rot="0" spcFirstLastPara="0" vertOverflow="overflow" horzOverflow="overflow" vert="horz" wrap="square" lIns="0" tIns="0" rIns="0" bIns="0" numCol="1" spcCol="0" rtlCol="0" fromWordArt="0" anchor="t" anchorCtr="0" forceAA="0" compatLnSpc="1">
+                        <a:prstTxWarp prst="textNoShape">
+                          <a:avLst/>
+                        </a:prstTxWarp>
+                        <a:spAutoFit/>
+                      </wps:bodyPr>
+                    </wps:wsp>
+                  </a:graphicData>
+                </a:graphic>
+              </wp:anchor>
+            </w:drawing>
+          </mc:Choice>
+          <mc:Fallback>
+            <w:pict>
+              <v:shape w14:anchorId="109B6E0F" id="Text Box 11" o:spid="_x0000_s1028" type="#_x0000_t202" style="position:absolute;margin-left:176.75pt;margin-top:80.3pt;width:227.95pt;height:.05pt;z-index:251672576;visibility:visible;mso-wrap-style:square;mso-wrap-distance-left:9pt;mso-wrap-distance-top:0;mso-wrap-distance-right:9pt;mso-wrap-distance-bottom:0;mso-position-horizontal:right;mso-position-horizontal-relative:margin;mso-position-vertical:absolute;mso-position-vertical-relative:text;v-text-anchor:top" o:gfxdata="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" stroked="f">
+                <v:textbox style="mso-fit-shape-to-text:t" inset="0,0,0,0">
+                  <w:txbxContent>
+                    <w:p>
+                      <w:pPr>
+                        <w:pStyle w:val="Caption"/>
+                        <w:rPr>
+                          <w:noProof/>
+                        </w:rPr>
+                      </w:pPr>
+                      <w:bookmarkStart w:id="2" w:name="_Ref28892980"/>
+                      <w:bookmarkStart w:id="3" w:name="_Ref28892988"/>
+                      <w:r>
+                        <w:t xml:space="preserve">Figure </w:t>
+                      </w:r>
+                      <w:fldSimple w:instr=" SEQ Figure \* ARABIC ">
+                        <w:r>
+                          <w:rPr>
+                            <w:noProof/>
+                          </w:rPr>
+                          <w:t>3</w:t>
+                        </w:r>
+                      </w:fldSimple>
+                      <w:bookmarkEnd w:id="3"/>
+                      <w:r>
+                        <w:t xml:space="preserve"> - The </w:t>
+                      </w:r>
+                      <w:proofErr w:type="spellStart"/>
+                      <w:r>
+                        <w:t>biomial</w:t>
+                      </w:r>
+                      <w:proofErr w:type="spellEnd"/>
+                      <w:r>
+                        <w:t xml:space="preserve"> distribution of a random classification model.</w:t>
+                      </w:r>
+                      <w:bookmarkEnd w:id="2"/>
+                    </w:p>
+                  </w:txbxContent>
+                </v:textbox>
+                <w10:wrap type="square" anchorx="margin"/>
+              </v:shape>
+            </w:pict>
+          </mc:Fallback>
+        </mc:AlternateContent>
+      </w:r>
+      <w:r>
+        <w:t>I decided to go back and gather the data whilst the code for 1.3 was executing, as the results wouldn’t be different since the sample was unchanged at this point, and I thought it would be more performant than building the same model a second time.</w:t>
+      </w:r>
+    </w:p>
+    <w:p>
+      <w:pPr>
+        <w:pStyle w:val="Caption"/>
+        <w:keepNext/>
+      </w:pPr>
+      <w:r>
+        <w:t xml:space="preserve">Table </w:t>
+      </w:r>
+      <w:fldSimple w:instr=" SEQ Table \* ARABIC ">
+        <w:r>
+          <w:rPr>
+            <w:noProof/>
+          </w:rPr>
+          <w:t>1</w:t>
+        </w:r>
+      </w:fldSimple>
+      <w:r>
+        <w:t xml:space="preserve"> </w:t>
+      </w:r>
+      <w:r>
+        <w:t>–</w:t>
+      </w:r>
+      <w:r>
+        <w:t xml:space="preserve"> The</w:t>
+      </w:r>
+      <w:r>
+        <w:t xml:space="preserve"> </w:t>
+      </w:r>
+      <w:r>
+        <w:t xml:space="preserve">results for the model prediction over </w:t>
+      </w:r>
+      <w:r>
+        <w:t>the validation sets for each fold</w:t>
+      </w:r>
+    </w:p>
+    <w:tbl>
+      <w:tblPr>
+        <w:tblStyle w:val="GridTable1Light"/>
+        <w:tblW w:w="0" w:type="auto"/>
+        <w:tblLook w:val="04A0" w:firstRow="1" w:lastRow="0" w:firstColumn="1" w:lastColumn="0" w:noHBand="0" w:noVBand="1"/>
+      </w:tblPr>
+      <w:tblGrid>
+        <w:gridCol w:w="2434"/>
+        <w:gridCol w:w="2434"/>
+        <w:gridCol w:w="2434"/>
+        <w:gridCol w:w="2434"/>
+      </w:tblGrid>
+      <w:tr>
+        <w:trPr>
+          <w:cnfStyle w:val="100000000000" w:firstRow="1" w:lastRow="0" w:firstColumn="0" w:lastColumn="0" w:oddVBand="0" w:evenVBand="0" w:oddHBand="0" w:evenHBand="0" w:firstRowFirstColumn="0" w:firstRowLastColumn="0" w:lastRowFirstColumn="0" w:lastRowLastColumn="0"/>
+        </w:trPr>
+        <w:tc>
+          <w:tcPr>
+            <w:cnfStyle w:val="001000000000" w:firstRow="0" w:lastRow="0" w:firstColumn="1" w:lastColumn="0" w:oddVBand="0" w:evenVBand="0" w:oddHBand="0" w:evenHBand="0" w:firstRowFirstColumn="0" w:firstRowLastColumn="0" w:lastRowFirstColumn="0" w:lastRowLastColumn="0"/>
+            <w:tcW w:w="2434" w:type="dxa"/>
+          </w:tcPr>
+          <w:p>
+            <w:r>
+              <w:t>label</w:t>
+            </w:r>
+          </w:p>
+        </w:tc>
+        <w:tc>
+          <w:tcPr>
+            <w:tcW w:w="2434" w:type="dxa"/>
+          </w:tcPr>
+          <w:p>
+            <w:pPr>
+              <w:cnfStyle w:val="100000000000" w:firstRow="1" w:lastRow="0" w:firstColumn="0" w:lastColumn="0" w:oddVBand="0" w:evenVBand="0" w:oddHBand="0" w:evenHBand="0" w:firstRowFirstColumn="0" w:firstRowLastColumn="0" w:lastRowFirstColumn="0" w:lastRowLastColumn="0"/>
+            </w:pPr>
+            <w:r>
+              <w:t>0</w:t>
+            </w:r>
+            <w:r>
+              <w:t xml:space="preserve"> (non-living)</w:t>
+            </w:r>
+          </w:p>
+        </w:tc>
+        <w:tc>
+          <w:tcPr>
+            <w:tcW w:w="2434" w:type="dxa"/>
+          </w:tcPr>
+          <w:p>
+            <w:pPr>
+              <w:cnfStyle w:val="100000000000" w:firstRow="1" w:lastRow="0" w:firstColumn="0" w:lastColumn="0" w:oddVBand="0" w:evenVBand="0" w:oddHBand="0" w:evenHBand="0" w:firstRowFirstColumn="0" w:firstRowLastColumn="0" w:lastRowFirstColumn="0" w:lastRowLastColumn="0"/>
+            </w:pPr>
+            <w:r>
+              <w:t>1</w:t>
+            </w:r>
+            <w:r>
+              <w:t xml:space="preserve"> (living)</w:t>
+            </w:r>
+          </w:p>
+        </w:tc>
+        <w:tc>
+          <w:tcPr>
+            <w:tcW w:w="2434" w:type="dxa"/>
+          </w:tcPr>
+          <w:p>
+            <w:pPr>
+              <w:cnfStyle w:val="100000000000" w:firstRow="1" w:lastRow="0" w:firstColumn="0" w:lastColumn="0" w:oddVBand="0" w:evenVBand="0" w:oddHBand="0" w:evenHBand="0" w:firstRowFirstColumn="0" w:firstRowLastColumn="0" w:lastRowFirstColumn="0" w:lastRowLastColumn="0"/>
+            </w:pPr>
+            <w:r>
+              <w:t>total</w:t>
+            </w:r>
+          </w:p>
+        </w:tc>
+      </w:tr>
+      <w:tr>
+        <w:tc>
+          <w:tcPr>
+            <w:cnfStyle w:val="001000000000" w:firstRow="0" w:lastRow="0" w:firstColumn="1" w:lastColumn="0" w:oddVBand="0" w:evenVBand="0" w:oddHBand="0" w:evenHBand="0" w:firstRowFirstColumn="0" w:firstRowLastColumn="0" w:lastRowFirstColumn="0" w:lastRowLastColumn="0"/>
+            <w:tcW w:w="2434" w:type="dxa"/>
+          </w:tcPr>
+          <w:p>
+            <w:r>
+              <w:t>banana</w:t>
+            </w:r>
+          </w:p>
+        </w:tc>
+        <w:tc>
+          <w:tcPr>
+            <w:tcW w:w="2434" w:type="dxa"/>
+          </w:tcPr>
+          <w:p>
+            <w:pPr>
+              <w:cnfStyle w:val="000000000000" w:firstRow="0" w:lastRow="0" w:firstColumn="0" w:lastColumn="0" w:oddVBand="0" w:evenVBand="0" w:oddHBand="0" w:evenHBand="0" w:firstRowFirstColumn="0" w:firstRowLastColumn="0" w:lastRowFirstColumn="0" w:lastRowLastColumn="0"/>
+            </w:pPr>
+            <w:r>
+              <w:t>0</w:t>
+            </w:r>
+          </w:p>
+        </w:tc>
+        <w:tc>
+          <w:tcPr>
+            <w:tcW w:w="2434" w:type="dxa"/>
+          </w:tcPr>
+          <w:p>
+            <w:pPr>
+              <w:cnfStyle w:val="000000000000" w:firstRow="0" w:lastRow="0" w:firstColumn="0" w:lastColumn="0" w:oddVBand="0" w:evenVBand="0" w:oddHBand="0" w:evenHBand="0" w:firstRowFirstColumn="0" w:firstRowLastColumn="0" w:lastRowFirstColumn="0" w:lastRowLastColumn="0"/>
+            </w:pPr>
+            <w:r>
+              <w:t>20</w:t>
+            </w:r>
+          </w:p>
+        </w:tc>
+        <w:tc>
+          <w:tcPr>
+            <w:tcW w:w="2434" w:type="dxa"/>
+          </w:tcPr>
+          <w:p>
+            <w:pPr>
+              <w:cnfStyle w:val="000000000000" w:firstRow="0" w:lastRow="0" w:firstColumn="0" w:lastColumn="0" w:oddVBand="0" w:evenVBand="0" w:oddHBand="0" w:evenHBand="0" w:firstRowFirstColumn="0" w:firstRowLastColumn="0" w:lastRowFirstColumn="0" w:lastRowLastColumn="0"/>
+            </w:pPr>
+            <w:r>
+              <w:t>20</w:t>
+            </w:r>
+          </w:p>
+        </w:tc>
+      </w:tr>
+      <w:tr>
+        <w:tc>
+          <w:tcPr>
+            <w:cnfStyle w:val="001000000000" w:firstRow="0" w:lastRow="0" w:firstColumn="1" w:lastColumn="0" w:oddVBand="0" w:evenVBand="0" w:oddHBand="0" w:evenHBand="0" w:firstRowFirstColumn="0" w:firstRowLastColumn="0" w:lastRowFirstColumn="0" w:lastRowLastColumn="0"/>
+            <w:tcW w:w="2434" w:type="dxa"/>
+          </w:tcPr>
+          <w:p>
+            <w:r>
+              <w:t>cherry</w:t>
+            </w:r>
+          </w:p>
+        </w:tc>
+        <w:tc>
+          <w:tcPr>
+            <w:tcW w:w="2434" w:type="dxa"/>
+          </w:tcPr>
+          <w:p>
+            <w:pPr>
+              <w:cnfStyle w:val="000000000000" w:firstRow="0" w:lastRow="0" w:firstColumn="0" w:lastColumn="0" w:oddVBand="0" w:evenVBand="0" w:oddHBand="0" w:evenHBand="0" w:firstRowFirstColumn="0" w:firstRowLastColumn="0" w:lastRowFirstColumn="0" w:lastRowLastColumn="0"/>
+            </w:pPr>
+            <w:r>
+              <w:t>0</w:t>
+            </w:r>
+          </w:p>
+        </w:tc>
+        <w:tc>
+          <w:tcPr>
+            <w:tcW w:w="2434" w:type="dxa"/>
+          </w:tcPr>
+          <w:p>
+            <w:pPr>
+              <w:cnfStyle w:val="000000000000" w:firstRow="0" w:lastRow="0" w:firstColumn="0" w:lastColumn="0" w:oddVBand="0" w:evenVBand="0" w:oddHBand="0" w:evenHBand="0" w:firstRowFirstColumn="0" w:firstRowLastColumn="0" w:lastRowFirstColumn="0" w:lastRowLastColumn="0"/>
+            </w:pPr>
+            <w:r>
+              <w:t>20</w:t>
+            </w:r>
+          </w:p>
+        </w:tc>
+        <w:tc>
+          <w:tcPr>
+            <w:tcW w:w="2434" w:type="dxa"/>
+          </w:tcPr>
+          <w:p>
+            <w:pPr>
+              <w:cnfStyle w:val="000000000000" w:firstRow="0" w:lastRow="0" w:firstColumn="0" w:lastColumn="0" w:oddVBand="0" w:evenVBand="0" w:oddHBand="0" w:evenHBand="0" w:firstRowFirstColumn="0" w:firstRowLastColumn="0" w:lastRowFirstColumn="0" w:lastRowLastColumn="0"/>
+            </w:pPr>
+            <w:r>
+              <w:t>20</w:t>
+            </w:r>
+          </w:p>
+        </w:tc>
+      </w:tr>
+      <w:tr>
+        <w:tc>
+          <w:tcPr>
+            <w:cnfStyle w:val="001000000000" w:firstRow="0" w:lastRow="0" w:firstColumn="1" w:lastColumn="0" w:oddVBand="0" w:evenVBand="0" w:oddHBand="0" w:evenHBand="0" w:firstRowFirstColumn="0" w:firstRowLastColumn="0" w:lastRowFirstColumn="0" w:lastRowLastColumn="0"/>
+            <w:tcW w:w="2434" w:type="dxa"/>
+          </w:tcPr>
+          <w:p>
+            <w:r>
+              <w:t>envelope</w:t>
+            </w:r>
+          </w:p>
+        </w:tc>
+        <w:tc>
+          <w:tcPr>
+            <w:tcW w:w="2434" w:type="dxa"/>
+          </w:tcPr>
+          <w:p>
+            <w:pPr>
+              <w:cnfStyle w:val="000000000000" w:firstRow="0" w:lastRow="0" w:firstColumn="0" w:lastColumn="0" w:oddVBand="0" w:evenVBand="0" w:oddHBand="0" w:evenHBand="0" w:firstRowFirstColumn="0" w:firstRowLastColumn="0" w:lastRowFirstColumn="0" w:lastRowLastColumn="0"/>
+            </w:pPr>
+            <w:r>
+              <w:t>17</w:t>
+            </w:r>
+          </w:p>
+        </w:tc>
+        <w:tc>
+          <w:tcPr>
+            <w:tcW w:w="2434" w:type="dxa"/>
+          </w:tcPr>
+          <w:p>
+            <w:pPr>
+              <w:cnfStyle w:val="000000000000" w:firstRow="0" w:lastRow="0" w:firstColumn="0" w:lastColumn="0" w:oddVBand="0" w:evenVBand="0" w:oddHBand="0" w:evenHBand="0" w:firstRowFirstColumn="0" w:firstRowLastColumn="0" w:lastRowFirstColumn="0" w:lastRowLastColumn="0"/>
+            </w:pPr>
+            <w:r>
+              <w:t>3</w:t>
+            </w:r>
+          </w:p>
+        </w:tc>
+        <w:tc>
+          <w:tcPr>
+            <w:tcW w:w="2434" w:type="dxa"/>
+          </w:tcPr>
+          <w:p>
+            <w:pPr>
+              <w:cnfStyle w:val="000000000000" w:firstRow="0" w:lastRow="0" w:firstColumn="0" w:lastColumn="0" w:oddVBand="0" w:evenVBand="0" w:oddHBand="0" w:evenHBand="0" w:firstRowFirstColumn="0" w:firstRowLastColumn="0" w:lastRowFirstColumn="0" w:lastRowLastColumn="0"/>
+            </w:pPr>
+            <w:r>
+              <w:t>20</w:t>
+            </w:r>
+          </w:p>
+        </w:tc>
+      </w:tr>
+      <w:tr>
+        <w:tc>
+          <w:tcPr>
+            <w:cnfStyle w:val="001000000000" w:firstRow="0" w:lastRow="0" w:firstColumn="1" w:lastColumn="0" w:oddVBand="0" w:evenVBand="0" w:oddHBand="0" w:evenHBand="0" w:firstRowFirstColumn="0" w:firstRowLastColumn="0" w:lastRowFirstColumn="0" w:lastRowLastColumn="0"/>
+            <w:tcW w:w="2434" w:type="dxa"/>
+          </w:tcPr>
+          <w:p>
+            <w:r>
+              <w:t>flower</w:t>
+            </w:r>
+          </w:p>
+        </w:tc>
+        <w:tc>
+          <w:tcPr>
+            <w:tcW w:w="2434" w:type="dxa"/>
+          </w:tcPr>
+          <w:p>
+            <w:pPr>
+              <w:cnfStyle w:val="000000000000" w:firstRow="0" w:lastRow="0" w:firstColumn="0" w:lastColumn="0" w:oddVBand="0" w:evenVBand="0" w:oddHBand="0" w:evenHBand="0" w:firstRowFirstColumn="0" w:firstRowLastColumn="0" w:lastRowFirstColumn="0" w:lastRowLastColumn="0"/>
+            </w:pPr>
+            <w:r>
+              <w:t>0</w:t>
+            </w:r>
+          </w:p>
+        </w:tc>
+        <w:tc>
+          <w:tcPr>
+            <w:tcW w:w="2434" w:type="dxa"/>
+          </w:tcPr>
+          <w:p>
+            <w:pPr>
+              <w:cnfStyle w:val="000000000000" w:firstRow="0" w:lastRow="0" w:firstColumn="0" w:lastColumn="0" w:oddVBand="0" w:evenVBand="0" w:oddHBand="0" w:evenHBand="0" w:firstRowFirstColumn="0" w:firstRowLastColumn="0" w:lastRowFirstColumn="0" w:lastRowLastColumn="0"/>
+            </w:pPr>
+            <w:r>
+              <w:t>20</w:t>
+            </w:r>
+          </w:p>
+        </w:tc>
+        <w:tc>
+          <w:tcPr>
+            <w:tcW w:w="2434" w:type="dxa"/>
+          </w:tcPr>
+          <w:p>
+            <w:pPr>
+              <w:cnfStyle w:val="000000000000" w:firstRow="0" w:lastRow="0" w:firstColumn="0" w:lastColumn="0" w:oddVBand="0" w:evenVBand="0" w:oddHBand="0" w:evenHBand="0" w:firstRowFirstColumn="0" w:firstRowLastColumn="0" w:lastRowFirstColumn="0" w:lastRowLastColumn="0"/>
+            </w:pPr>
+            <w:r>
+              <w:t>20</w:t>
+            </w:r>
+          </w:p>
+        </w:tc>
+      </w:tr>
+      <w:tr>
+        <w:tc>
+          <w:tcPr>
+            <w:cnfStyle w:val="001000000000" w:firstRow="0" w:lastRow="0" w:firstColumn="1" w:lastColumn="0" w:oddVBand="0" w:evenVBand="0" w:oddHBand="0" w:evenHBand="0" w:firstRowFirstColumn="0" w:firstRowLastColumn="0" w:lastRowFirstColumn="0" w:lastRowLastColumn="0"/>
+            <w:tcW w:w="2434" w:type="dxa"/>
+          </w:tcPr>
+          <w:p>
+            <w:r>
+              <w:t>golfclub</w:t>
+            </w:r>
+          </w:p>
+        </w:tc>
+        <w:tc>
+          <w:tcPr>
+            <w:tcW w:w="2434" w:type="dxa"/>
+          </w:tcPr>
+          <w:p>
+            <w:pPr>
+              <w:cnfStyle w:val="000000000000" w:firstRow="0" w:lastRow="0" w:firstColumn="0" w:lastColumn="0" w:oddVBand="0" w:evenVBand="0" w:oddHBand="0" w:evenHBand="0" w:firstRowFirstColumn="0" w:firstRowLastColumn="0" w:lastRowFirstColumn="0" w:lastRowLastColumn="0"/>
+            </w:pPr>
+            <w:r>
+              <w:t>20</w:t>
+            </w:r>
+          </w:p>
+        </w:tc>
+        <w:tc>
+          <w:tcPr>
+            <w:tcW w:w="2434" w:type="dxa"/>
+          </w:tcPr>
+          <w:p>
+            <w:pPr>
+              <w:cnfStyle w:val="000000000000" w:firstRow="0" w:lastRow="0" w:firstColumn="0" w:lastColumn="0" w:oddVBand="0" w:evenVBand="0" w:oddHBand="0" w:evenHBand="0" w:firstRowFirstColumn="0" w:firstRowLastColumn="0" w:lastRowFirstColumn="0" w:lastRowLastColumn="0"/>
+            </w:pPr>
+            <w:r>
+              <w:t>0</w:t>
+            </w:r>
+          </w:p>
+        </w:tc>
+        <w:tc>
+          <w:tcPr>
+            <w:tcW w:w="2434" w:type="dxa"/>
+          </w:tcPr>
+          <w:p>
+            <w:pPr>
+              <w:cnfStyle w:val="000000000000" w:firstRow="0" w:lastRow="0" w:firstColumn="0" w:lastColumn="0" w:oddVBand="0" w:evenVBand="0" w:oddHBand="0" w:evenHBand="0" w:firstRowFirstColumn="0" w:firstRowLastColumn="0" w:lastRowFirstColumn="0" w:lastRowLastColumn="0"/>
+            </w:pPr>
+            <w:r>
+              <w:t>20</w:t>
+            </w:r>
+          </w:p>
+        </w:tc>
+      </w:tr>
+      <w:tr>
+        <w:tc>
+          <w:tcPr>
+            <w:cnfStyle w:val="001000000000" w:firstRow="0" w:lastRow="0" w:firstColumn="1" w:lastColumn="0" w:oddVBand="0" w:evenVBand="0" w:oddHBand="0" w:evenHBand="0" w:firstRowFirstColumn="0" w:firstRowLastColumn="0" w:lastRowFirstColumn="0" w:lastRowLastColumn="0"/>
+            <w:tcW w:w="2434" w:type="dxa"/>
+          </w:tcPr>
+          <w:p>
+            <w:r>
+              <w:t>pear</w:t>
+            </w:r>
+          </w:p>
+        </w:tc>
+        <w:tc>
+          <w:tcPr>
+            <w:tcW w:w="2434" w:type="dxa"/>
+          </w:tcPr>
+          <w:p>
+            <w:pPr>
+              <w:cnfStyle w:val="000000000000" w:firstRow="0" w:lastRow="0" w:firstColumn="0" w:lastColumn="0" w:oddVBand="0" w:evenVBand="0" w:oddHBand="0" w:evenHBand="0" w:firstRowFirstColumn="0" w:firstRowLastColumn="0" w:lastRowFirstColumn="0" w:lastRowLastColumn="0"/>
+            </w:pPr>
+            <w:r>
+              <w:t>1</w:t>
+            </w:r>
+          </w:p>
+        </w:tc>
+        <w:tc>
+          <w:tcPr>
+            <w:tcW w:w="2434" w:type="dxa"/>
+          </w:tcPr>
+          <w:p>
+            <w:pPr>
+              <w:cnfStyle w:val="000000000000" w:firstRow="0" w:lastRow="0" w:firstColumn="0" w:lastColumn="0" w:oddVBand="0" w:evenVBand="0" w:oddHBand="0" w:evenHBand="0" w:firstRowFirstColumn="0" w:firstRowLastColumn="0" w:lastRowFirstColumn="0" w:lastRowLastColumn="0"/>
+            </w:pPr>
+            <w:r>
+              <w:t>19</w:t>
+            </w:r>
+          </w:p>
+        </w:tc>
+        <w:tc>
+          <w:tcPr>
+            <w:tcW w:w="2434" w:type="dxa"/>
+          </w:tcPr>
+          <w:p>
+            <w:pPr>
+              <w:cnfStyle w:val="000000000000" w:firstRow="0" w:lastRow="0" w:firstColumn="0" w:lastColumn="0" w:oddVBand="0" w:evenVBand="0" w:oddHBand="0" w:evenHBand="0" w:firstRowFirstColumn="0" w:firstRowLastColumn="0" w:lastRowFirstColumn="0" w:lastRowLastColumn="0"/>
+            </w:pPr>
+            <w:r>
+              <w:t>20</w:t>
+            </w:r>
+          </w:p>
+        </w:tc>
+      </w:tr>
+      <w:tr>
+        <w:tc>
+          <w:tcPr>
+            <w:cnfStyle w:val="001000000000" w:firstRow="0" w:lastRow="0" w:firstColumn="1" w:lastColumn="0" w:oddVBand="0" w:evenVBand="0" w:oddHBand="0" w:evenHBand="0" w:firstRowFirstColumn="0" w:firstRowLastColumn="0" w:lastRowFirstColumn="0" w:lastRowLastColumn="0"/>
+            <w:tcW w:w="2434" w:type="dxa"/>
+          </w:tcPr>
+          <w:p>
+            <w:r>
+              <w:t>pencil</w:t>
+            </w:r>
+          </w:p>
+        </w:tc>
+        <w:tc>
+          <w:tcPr>
+            <w:tcW w:w="2434" w:type="dxa"/>
+          </w:tcPr>
+          <w:p>
+            <w:pPr>
+              <w:cnfStyle w:val="000000000000" w:firstRow="0" w:lastRow="0" w:firstColumn="0" w:lastColumn="0" w:oddVBand="0" w:evenVBand="0" w:oddHBand="0" w:evenHBand="0" w:firstRowFirstColumn="0" w:firstRowLastColumn="0" w:lastRowFirstColumn="0" w:lastRowLastColumn="0"/>
+            </w:pPr>
+            <w:r>
+              <w:t>20</w:t>
+            </w:r>
+          </w:p>
+        </w:tc>
+        <w:tc>
+          <w:tcPr>
+            <w:tcW w:w="2434" w:type="dxa"/>
+          </w:tcPr>
+          <w:p>
+            <w:pPr>
+              <w:cnfStyle w:val="000000000000" w:firstRow="0" w:lastRow="0" w:firstColumn="0" w:lastColumn="0" w:oddVBand="0" w:evenVBand="0" w:oddHBand="0" w:evenHBand="0" w:firstRowFirstColumn="0" w:firstRowLastColumn="0" w:lastRowFirstColumn="0" w:lastRowLastColumn="0"/>
+            </w:pPr>
+            <w:r>
+              <w:t>0</w:t>
+            </w:r>
+          </w:p>
+        </w:tc>
+        <w:tc>
+          <w:tcPr>
+            <w:tcW w:w="2434" w:type="dxa"/>
+          </w:tcPr>
+          <w:p>
+            <w:pPr>
+              <w:cnfStyle w:val="000000000000" w:firstRow="0" w:lastRow="0" w:firstColumn="0" w:lastColumn="0" w:oddVBand="0" w:evenVBand="0" w:oddHBand="0" w:evenHBand="0" w:firstRowFirstColumn="0" w:firstRowLastColumn="0" w:lastRowFirstColumn="0" w:lastRowLastColumn="0"/>
+            </w:pPr>
+            <w:r>
+              <w:t>20</w:t>
+            </w:r>
+          </w:p>
+        </w:tc>
+      </w:tr>
+      <w:tr>
+        <w:tc>
+          <w:tcPr>
+            <w:cnfStyle w:val="001000000000" w:firstRow="0" w:lastRow="0" w:firstColumn="1" w:lastColumn="0" w:oddVBand="0" w:evenVBand="0" w:oddHBand="0" w:evenHBand="0" w:firstRowFirstColumn="0" w:firstRowLastColumn="0" w:lastRowFirstColumn="0" w:lastRowLastColumn="0"/>
+            <w:tcW w:w="2434" w:type="dxa"/>
+          </w:tcPr>
+          <w:p>
+            <w:r>
+              <w:t>wineglass</w:t>
+            </w:r>
+          </w:p>
+        </w:tc>
+        <w:tc>
+          <w:tcPr>
+            <w:tcW w:w="2434" w:type="dxa"/>
+          </w:tcPr>
+          <w:p>
+            <w:pPr>
+              <w:cnfStyle w:val="000000000000" w:firstRow="0" w:lastRow="0" w:firstColumn="0" w:lastColumn="0" w:oddVBand="0" w:evenVBand="0" w:oddHBand="0" w:evenHBand="0" w:firstRowFirstColumn="0" w:firstRowLastColumn="0" w:lastRowFirstColumn="0" w:lastRowLastColumn="0"/>
+            </w:pPr>
+            <w:r>
+              <w:t>18</w:t>
+            </w:r>
+          </w:p>
+        </w:tc>
+        <w:tc>
+          <w:tcPr>
+            <w:tcW w:w="2434" w:type="dxa"/>
+          </w:tcPr>
+          <w:p>
+            <w:pPr>
+              <w:cnfStyle w:val="000000000000" w:firstRow="0" w:lastRow="0" w:firstColumn="0" w:lastColumn="0" w:oddVBand="0" w:evenVBand="0" w:oddHBand="0" w:evenHBand="0" w:firstRowFirstColumn="0" w:firstRowLastColumn="0" w:lastRowFirstColumn="0" w:lastRowLastColumn="0"/>
+            </w:pPr>
+            <w:r>
+              <w:t>2</w:t>
+            </w:r>
+          </w:p>
+        </w:tc>
+        <w:tc>
+          <w:tcPr>
+            <w:tcW w:w="2434" w:type="dxa"/>
+          </w:tcPr>
+          <w:p>
+            <w:pPr>
+              <w:cnfStyle w:val="000000000000" w:firstRow="0" w:lastRow="0" w:firstColumn="0" w:lastColumn="0" w:oddVBand="0" w:evenVBand="0" w:oddHBand="0" w:evenHBand="0" w:firstRowFirstColumn="0" w:firstRowLastColumn="0" w:lastRowFirstColumn="0" w:lastRowLastColumn="0"/>
+            </w:pPr>
+            <w:r>
+              <w:t>20</w:t>
+            </w:r>
+          </w:p>
+        </w:tc>
+      </w:tr>
+    </w:tbl>
+    <w:p/>
+    <w:p/>
+    <w:p>
+      <w:pPr>
+        <w:jc w:val="both"/>
+      </w:pPr>
+      <w:r>
+        <w:rPr>
+          <w:noProof/>
+        </w:rPr>
+        <mc:AlternateContent>
+          <mc:Choice Requires="wps">
+            <w:drawing>
+              <wp:anchor distT="0" distB="0" distL="114300" distR="114300" simplePos="0" relativeHeight="251674624" behindDoc="0" locked="0" layoutInCell="1" allowOverlap="1" wp14:anchorId="0D608FAC" wp14:editId="20CA8BA7">
+                <wp:simplePos x="0" y="0"/>
+                <wp:positionH relativeFrom="column">
+                  <wp:posOffset>2948940</wp:posOffset>
+                </wp:positionH>
+                <wp:positionV relativeFrom="paragraph">
+                  <wp:posOffset>3654425</wp:posOffset>
+                </wp:positionV>
+                <wp:extent cx="3239770" cy="635"/>
+                <wp:effectExtent l="0" t="0" r="0" b="0"/>
+                <wp:wrapSquare wrapText="bothSides"/>
+                <wp:docPr id="12" name="Text Box 12"/>
+                <wp:cNvGraphicFramePr/>
+                <a:graphic xmlns:a="http://schemas.openxmlformats.org/drawingml/2006/main">
+                  <a:graphicData uri="http://schemas.microsoft.com/office/word/2010/wordprocessingShape">
+                    <wps:wsp>
+                      <wps:cNvSpPr txBox="1"/>
+                      <wps:spPr>
+                        <a:xfrm>
+                          <a:off x="0" y="0"/>
+                          <a:ext cx="3239770" cy="635"/>
+                        </a:xfrm>
+                        <a:prstGeom prst="rect">
+                          <a:avLst/>
+                        </a:prstGeom>
+                        <a:solidFill>
+                          <a:prstClr val="white"/>
+                        </a:solidFill>
+                        <a:ln>
+                          <a:noFill/>
+                        </a:ln>
+                      </wps:spPr>
+                      <wps:txbx>
+                        <w:txbxContent>
+                          <w:p>
+                            <w:pPr>
+                              <w:pStyle w:val="Caption"/>
+                              <w:rPr>
+                                <w:noProof/>
+                              </w:rPr>
+                            </w:pPr>
+                            <w:r>
+                              <w:t xml:space="preserve">Figure </w:t>
+                            </w:r>
+                            <w:fldSimple w:instr=" SEQ Figure \* ARABIC ">
+                              <w:r>
+                                <w:rPr>
+                                  <w:noProof/>
+                                </w:rPr>
+                                <w:t>4</w:t>
+                              </w:r>
+                            </w:fldSimple>
+                            <w:r>
+                              <w:t xml:space="preserve"> - The cross table for the first fold of validation items and the </w:t>
+                            </w:r>
+                            <w:proofErr w:type="gramStart"/>
+                            <w:r>
+                              <w:t>models</w:t>
+                            </w:r>
+                            <w:proofErr w:type="gramEnd"/>
+                            <w:r>
+                              <w:t xml:space="preserve"> predictions.</w:t>
+                            </w:r>
+                          </w:p>
+                        </w:txbxContent>
+                      </wps:txbx>
+                      <wps:bodyPr rot="0" spcFirstLastPara="0" vertOverflow="overflow" horzOverflow="overflow" vert="horz" wrap="square" lIns="0" tIns="0" rIns="0" bIns="0" numCol="1" spcCol="0" rtlCol="0" fromWordArt="0" anchor="t" anchorCtr="0" forceAA="0" compatLnSpc="1">
+                        <a:prstTxWarp prst="textNoShape">
+                          <a:avLst/>
+                        </a:prstTxWarp>
+                        <a:spAutoFit/>
+                      </wps:bodyPr>
+                    </wps:wsp>
+                  </a:graphicData>
+                </a:graphic>
+              </wp:anchor>
+            </w:drawing>
+          </mc:Choice>
+          <mc:Fallback>
+            <w:pict>
+              <v:shape w14:anchorId="0D608FAC" id="Text Box 12" o:spid="_x0000_s1029" type="#_x0000_t202" style="position:absolute;left:0;text-align:left;margin-left:232.2pt;margin-top:287.75pt;width:255.1pt;height:.05pt;z-index:251674624;visibility:visible;mso-wrap-style:square;mso-wrap-distance-left:9pt;mso-wrap-distance-top:0;mso-wrap-distance-right:9pt;mso-wrap-distance-bottom:0;mso-position-horizontal:absolute;mso-position-horizontal-relative:text;mso-position-vertical:absolute;mso-position-vertical-relative:text;v-text-anchor:top" o:gfxdata="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" stroked="f">
+                <v:textbox style="mso-fit-shape-to-text:t" inset="0,0,0,0">
+                  <w:txbxContent>
+                    <w:p>
+                      <w:pPr>
+                        <w:pStyle w:val="Caption"/>
+                        <w:rPr>
+                          <w:noProof/>
+                        </w:rPr>
+                      </w:pPr>
+                      <w:r>
+                        <w:t xml:space="preserve">Figure </w:t>
+                      </w:r>
+                      <w:fldSimple w:instr=" SEQ Figure \* ARABIC ">
+                        <w:r>
+                          <w:rPr>
+                            <w:noProof/>
+                          </w:rPr>
+                          <w:t>4</w:t>
+                        </w:r>
+                      </w:fldSimple>
+                      <w:r>
+                        <w:t xml:space="preserve"> - The cross table for the first fold of validation items and the </w:t>
+                      </w:r>
+                      <w:proofErr w:type="gramStart"/>
+                      <w:r>
+                        <w:t>models</w:t>
+                      </w:r>
+                      <w:proofErr w:type="gramEnd"/>
+                      <w:r>
+                        <w:t xml:space="preserve"> predictions.</w:t>
+                      </w:r>
+                    </w:p>
+                  </w:txbxContent>
+                </v:textbox>
+                <w10:wrap type="square"/>
+              </v:shape>
+            </w:pict>
+          </mc:Fallback>
+        </mc:AlternateContent>
+      </w:r>
+      <w:r>
+        <w:rPr>
+          <w:noProof/>
+        </w:rPr>
+        <w:drawing>
+          <wp:anchor distT="0" distB="0" distL="114300" distR="114300" simplePos="0" relativeHeight="251667456" behindDoc="0" locked="0" layoutInCell="1" allowOverlap="1" wp14:anchorId="57F97725" wp14:editId="7D057016">
+            <wp:simplePos x="0" y="0"/>
+            <wp:positionH relativeFrom="margin">
+              <wp:align>right</wp:align>
+            </wp:positionH>
+            <wp:positionV relativeFrom="paragraph">
+              <wp:posOffset>0</wp:posOffset>
+            </wp:positionV>
+            <wp:extent cx="3239770" cy="3597275"/>
+            <wp:effectExtent l="0" t="0" r="0" b="3175"/>
+            <wp:wrapSquare wrapText="bothSides"/>
+            <wp:docPr id="6" name="Picture 6"/>
             <wp:cNvGraphicFramePr>
               <a:graphicFrameLocks xmlns:a="http://schemas.openxmlformats.org/drawingml/2006/main" noChangeAspect="1"/>
             </wp:cNvGraphicFramePr>
@@ -720,7 +1568,7 @@
                     </pic:cNvPicPr>
                   </pic:nvPicPr>
                   <pic:blipFill>
-                    <a:blip r:embed="rId11" cstate="print">
+                    <a:blip r:embed="rId12">
                       <a:extLst>
                         <a:ext uri="{28A0092B-C50C-407E-A947-70E740481C1C}">
                           <a14:useLocalDpi xmlns:a14="http://schemas.microsoft.com/office/drawing/2010/main" val="0"/>
@@ -735,7 +1583,7 @@
                   <pic:spPr bwMode="auto">
                     <a:xfrm>
                       <a:off x="0" y="0"/>
-                      <a:ext cx="3211195" cy="3162300"/>
+                      <a:ext cx="3239770" cy="3597275"/>
                     </a:xfrm>
                     <a:prstGeom prst="rect">
                       <a:avLst/>
@@ -758,6 +1606,26 @@
         </w:drawing>
       </w:r>
       <w:r>
+        <w:t>The results table above shows clearly the impressive accuracy of the model; all but 1 observation of the pear doodles from the entire sample of living things, was classified incorrectly. This is in comparison to the 5 misclassifications among the non-living objects (2 wineglasses and 3 envelopes were classed as living). Without going into detail fully examining the validation samples in each fold, I think it would be accurate to put the misclassifications down to the distribution of objects in each fold sample, as the</w:t>
+      </w:r>
+      <w:r>
+        <w:t xml:space="preserve"> cross-tables printed to the console revealed a relatively large imbalance some samples. In the first fold for example, observations of pear objects accounted for 22% of that </w:t>
+      </w:r>
+      <w:r>
+        <w:t>fold’s</w:t>
+      </w:r>
+      <w:r>
+        <w:t xml:space="preserve"> observations, in comparison to what should be around 12.5</w:t>
+      </w:r>
+      <w:r>
+        <w:t>%.</w:t>
+      </w:r>
+    </w:p>
+    <w:p>
+      <w:pPr>
+        <w:jc w:val="both"/>
+      </w:pPr>
+      <w:r>
         <w:t>Determining which features might improve the accuracy of the model in 1.3 was interesting, as I initially believed that the accuracy of 96%, I observed in 1.3 was as high as it might go. However, I realised that the addition of a fourth feature to the model could yield an improvement, but as I experienced in 1.3, finding a good fourth feature on the basis of visual assessment was difficult, since I would need to find a feature which had distinct values for living and non-living objects. The height feature, for example, showed strong visual variation between the groups, as well as a near normal distribution, so I would have thought it to be the likely fourth candidate.</w:t>
       </w:r>
     </w:p>
@@ -766,13 +1634,242 @@
         <w:jc w:val="both"/>
       </w:pPr>
       <w:r>
-        <w:t>Although not explicitly required in the task, further model testing with a fourth feature from the remaining ones showed that height did in fact yield the highest improvement in accuracy (up to 98.75%).</w:t>
-      </w:r>
+        <w:t>Although not explicitly required in the task, further model testing with a fourth feature from the remaining ones showed that height did in fact yield the highest improvement in accuracy (up to 9</w:t>
+      </w:r>
+      <w:r>
+        <w:t>7</w:t>
+      </w:r>
+      <w:r>
+        <w:t>.5%).</w:t>
+      </w:r>
+    </w:p>
+    <w:p>
+      <w:pPr>
+        <w:jc w:val="both"/>
+      </w:pPr>
+      <w:bookmarkStart w:id="4" w:name="_GoBack"/>
+      <w:bookmarkEnd w:id="4"/>
+      <w:r>
+        <w:rPr>
+          <w:noProof/>
+        </w:rPr>
+        <w:lastRenderedPageBreak/>
+        <mc:AlternateContent>
+          <mc:Choice Requires="wps">
+            <w:drawing>
+              <wp:anchor distT="0" distB="0" distL="114300" distR="114300" simplePos="0" relativeHeight="251669504" behindDoc="0" locked="0" layoutInCell="1" allowOverlap="1" wp14:anchorId="30488F0C" wp14:editId="11E5C8A4">
+                <wp:simplePos x="0" y="0"/>
+                <wp:positionH relativeFrom="column">
+                  <wp:posOffset>1474470</wp:posOffset>
+                </wp:positionH>
+                <wp:positionV relativeFrom="paragraph">
+                  <wp:posOffset>3261360</wp:posOffset>
+                </wp:positionV>
+                <wp:extent cx="3239770" cy="635"/>
+                <wp:effectExtent l="0" t="0" r="0" b="0"/>
+                <wp:wrapSquare wrapText="bothSides"/>
+                <wp:docPr id="9" name="Text Box 9"/>
+                <wp:cNvGraphicFramePr/>
+                <a:graphic xmlns:a="http://schemas.openxmlformats.org/drawingml/2006/main">
+                  <a:graphicData uri="http://schemas.microsoft.com/office/word/2010/wordprocessingShape">
+                    <wps:wsp>
+                      <wps:cNvSpPr txBox="1"/>
+                      <wps:spPr>
+                        <a:xfrm>
+                          <a:off x="0" y="0"/>
+                          <a:ext cx="3239770" cy="635"/>
+                        </a:xfrm>
+                        <a:prstGeom prst="rect">
+                          <a:avLst/>
+                        </a:prstGeom>
+                        <a:solidFill>
+                          <a:prstClr val="white"/>
+                        </a:solidFill>
+                        <a:ln>
+                          <a:noFill/>
+                        </a:ln>
+                      </wps:spPr>
+                      <wps:txbx>
+                        <w:txbxContent>
+                          <w:p>
+                            <w:pPr>
+                              <w:pStyle w:val="Caption"/>
+                              <w:rPr>
+                                <w:noProof/>
+                              </w:rPr>
+                            </w:pPr>
+                            <w:r>
+                              <w:t xml:space="preserve">Figure </w:t>
+                            </w:r>
+                            <w:fldSimple w:instr=" SEQ Figure \* ARABIC ">
+                              <w:r>
+                                <w:rPr>
+                                  <w:noProof/>
+                                </w:rPr>
+                                <w:t>5</w:t>
+                              </w:r>
+                            </w:fldSimple>
+                            <w:r>
+                              <w:t xml:space="preserve"> </w:t>
+                            </w:r>
+                            <w:r>
+                              <w:t>- The histogram for the height feature. Notice the distinction between classes on each side, with a modest overlap in the centre</w:t>
+                            </w:r>
+                          </w:p>
+                        </w:txbxContent>
+                      </wps:txbx>
+                      <wps:bodyPr rot="0" spcFirstLastPara="0" vertOverflow="overflow" horzOverflow="overflow" vert="horz" wrap="square" lIns="0" tIns="0" rIns="0" bIns="0" numCol="1" spcCol="0" rtlCol="0" fromWordArt="0" anchor="t" anchorCtr="0" forceAA="0" compatLnSpc="1">
+                        <a:prstTxWarp prst="textNoShape">
+                          <a:avLst/>
+                        </a:prstTxWarp>
+                        <a:spAutoFit/>
+                      </wps:bodyPr>
+                    </wps:wsp>
+                  </a:graphicData>
+                </a:graphic>
+              </wp:anchor>
+            </w:drawing>
+          </mc:Choice>
+          <mc:Fallback>
+            <w:pict>
+              <v:shape w14:anchorId="30488F0C" id="Text Box 9" o:spid="_x0000_s1030" type="#_x0000_t202" style="position:absolute;left:0;text-align:left;margin-left:116.1pt;margin-top:256.8pt;width:255.1pt;height:.05pt;z-index:251669504;visibility:visible;mso-wrap-style:square;mso-wrap-distance-left:9pt;mso-wrap-distance-top:0;mso-wrap-distance-right:9pt;mso-wrap-distance-bottom:0;mso-position-horizontal:absolute;mso-position-horizontal-relative:text;mso-position-vertical:absolute;mso-position-vertical-relative:text;v-text-anchor:top" o:gfxdata="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" stroked="f">
+                <v:textbox style="mso-fit-shape-to-text:t" inset="0,0,0,0">
+                  <w:txbxContent>
+                    <w:p>
+                      <w:pPr>
+                        <w:pStyle w:val="Caption"/>
+                        <w:rPr>
+                          <w:noProof/>
+                        </w:rPr>
+                      </w:pPr>
+                      <w:r>
+                        <w:t xml:space="preserve">Figure </w:t>
+                      </w:r>
+                      <w:fldSimple w:instr=" SEQ Figure \* ARABIC ">
+                        <w:r>
+                          <w:rPr>
+                            <w:noProof/>
+                          </w:rPr>
+                          <w:t>5</w:t>
+                        </w:r>
+                      </w:fldSimple>
+                      <w:r>
+                        <w:t xml:space="preserve"> </w:t>
+                      </w:r>
+                      <w:r>
+                        <w:t>- The histogram for the height feature. Notice the distinction between classes on each side, with a modest overlap in the centre</w:t>
+                      </w:r>
+                    </w:p>
+                  </w:txbxContent>
+                </v:textbox>
+                <w10:wrap type="square"/>
+              </v:shape>
+            </w:pict>
+          </mc:Fallback>
+        </mc:AlternateContent>
+      </w:r>
+      <w:r>
+        <w:rPr>
+          <w:noProof/>
+        </w:rPr>
+        <w:drawing>
+          <wp:anchor distT="0" distB="0" distL="114300" distR="114300" simplePos="0" relativeHeight="251660288" behindDoc="0" locked="0" layoutInCell="1" allowOverlap="1" wp14:anchorId="568C5832" wp14:editId="0CCCD568">
+            <wp:simplePos x="0" y="0"/>
+            <wp:positionH relativeFrom="margin">
+              <wp:align>center</wp:align>
+            </wp:positionH>
+            <wp:positionV relativeFrom="paragraph">
+              <wp:posOffset>14078</wp:posOffset>
+            </wp:positionV>
+            <wp:extent cx="3240000" cy="3190666"/>
+            <wp:effectExtent l="0" t="0" r="0" b="0"/>
+            <wp:wrapSquare wrapText="bothSides"/>
+            <wp:docPr id="2" name="Picture 2"/>
+            <wp:cNvGraphicFramePr>
+              <a:graphicFrameLocks xmlns:a="http://schemas.openxmlformats.org/drawingml/2006/main" noChangeAspect="1"/>
+            </wp:cNvGraphicFramePr>
+            <a:graphic xmlns:a="http://schemas.openxmlformats.org/drawingml/2006/main">
+              <a:graphicData uri="http://schemas.openxmlformats.org/drawingml/2006/picture">
+                <pic:pic xmlns:pic="http://schemas.openxmlformats.org/drawingml/2006/picture">
+                  <pic:nvPicPr>
+                    <pic:cNvPr id="0" name="Picture 1"/>
+                    <pic:cNvPicPr>
+                      <a:picLocks noChangeAspect="1" noChangeArrowheads="1"/>
+                    </pic:cNvPicPr>
+                  </pic:nvPicPr>
+                  <pic:blipFill>
+                    <a:blip r:embed="rId13" cstate="print">
+                      <a:extLst>
+                        <a:ext uri="{28A0092B-C50C-407E-A947-70E740481C1C}">
+                          <a14:useLocalDpi xmlns:a14="http://schemas.microsoft.com/office/drawing/2010/main" val="0"/>
+                        </a:ext>
+                      </a:extLst>
+                    </a:blip>
+                    <a:srcRect/>
+                    <a:stretch>
+                      <a:fillRect/>
+                    </a:stretch>
+                  </pic:blipFill>
+                  <pic:spPr bwMode="auto">
+                    <a:xfrm>
+                      <a:off x="0" y="0"/>
+                      <a:ext cx="3240000" cy="3190666"/>
+                    </a:xfrm>
+                    <a:prstGeom prst="rect">
+                      <a:avLst/>
+                    </a:prstGeom>
+                    <a:noFill/>
+                    <a:ln>
+                      <a:noFill/>
+                    </a:ln>
+                  </pic:spPr>
+                </pic:pic>
+              </a:graphicData>
+            </a:graphic>
+            <wp14:sizeRelH relativeFrom="page">
+              <wp14:pctWidth>0</wp14:pctWidth>
+            </wp14:sizeRelH>
+            <wp14:sizeRelV relativeFrom="page">
+              <wp14:pctHeight>0</wp14:pctHeight>
+            </wp14:sizeRelV>
+          </wp:anchor>
+        </w:drawing>
+      </w:r>
+    </w:p>
+    <w:p>
+      <w:pPr>
+        <w:jc w:val="both"/>
+      </w:pPr>
+    </w:p>
+    <w:p>
+      <w:pPr>
+        <w:jc w:val="both"/>
+      </w:pPr>
+    </w:p>
+    <w:p>
+      <w:pPr>
+        <w:jc w:val="both"/>
+      </w:pPr>
+    </w:p>
+    <w:p>
+      <w:pPr>
+        <w:jc w:val="both"/>
+      </w:pPr>
     </w:p>
     <w:p>
       <w:pPr>
         <w:pStyle w:val="Heading1"/>
       </w:pPr>
+    </w:p>
+    <w:p/>
+    <w:p/>
+    <w:p/>
+    <w:p/>
+    <w:p/>
+    <w:p>
+      <w:pPr>
+        <w:pStyle w:val="Heading1"/>
+      </w:pPr>
       <w:r>
         <w:t>Section</w:t>
       </w:r>
@@ -781,6 +1878,9 @@
       </w:r>
     </w:p>
     <w:p>
+      <w:pPr>
+        <w:jc w:val="both"/>
+      </w:pPr>
       <w:r>
         <w:t>In this section I will be investigating the accuracy of models built using k-nearest neighbour to classify individual images.</w:t>
       </w:r>
@@ -806,68 +1906,181 @@
       </w:r>
     </w:p>
     <w:p>
-      <w:pPr>
+      <w:r>
+        <w:t xml:space="preserve">Using the supplied training data of 4000 items, I decided to create training and test sets using an 80/20 split. I found that the quickest way to get odd k values between 1 and 59 was to iterate through every number in that </w:t>
+      </w:r>
+      <w:r>
+        <w:t>range and</w:t>
+      </w:r>
+      <w:r>
+        <w:t xml:space="preserve"> build a model when the value modulo 2 resulted in a remainder of 1 (i.e. an odd number). I stored the accuracy and complimentary error rates for each value of k in a table</w:t>
+      </w:r>
+      <w:r>
+        <w:t>.</w:t>
+      </w:r>
+      <w:r>
+        <w:t xml:space="preserve"> </w:t>
+      </w:r>
+    </w:p>
+    <w:p>
+      <w:r>
+        <w:t xml:space="preserve">Initially I had made the mistake of testing the model’s accuracy over the full sample of 4000 items, which yielded accuracies between 24% and 26%, and believed it was an indicator of how poor the features were when combined. However, I eventually realised that I had to test the accuracy over the labels for the test data I created for the model, since those labels were unseen by the model. Once this mistake was rectified, I saw accuracies between 70% and 77.5%, which made much more sense given that the model included the best predictor features (for logistic regression) from 1.3 and 1.5. </w:t>
+      </w:r>
+    </w:p>
+    <w:p>
+      <w:pPr>
+        <w:pStyle w:val="Heading2"/>
+      </w:pPr>
+      <w:r>
+        <w:t>Section</w:t>
+      </w:r>
+      <w:r>
+        <w:t xml:space="preserve"> </w:t>
+      </w:r>
+      <w:r>
+        <w:t>2</w:t>
+      </w:r>
+      <w:r>
+        <w:t>.</w:t>
+      </w:r>
+      <w:r>
+        <w:t>2</w:t>
+      </w:r>
+    </w:p>
+    <w:p>
+      <w:pPr>
+        <w:keepNext/>
         <w:jc w:val="both"/>
       </w:pPr>
       <w:r>
-        <w:t xml:space="preserve">Using the supplied training data of 4000 items, I decided to create training and test sets using an 80/20 split. I found that the quickest way to get odd k values between 1 and 59 was to iterate through every number in that </w:t>
-      </w:r>
-      <w:r>
-        <w:t>range and</w:t>
-      </w:r>
-      <w:r>
-        <w:t xml:space="preserve"> build a model when the value modulo 2 resulted in a remainder of 1 (i.e. an odd number). I stored the accuracy and complimentary error rates for each value of k in a table</w:t>
-      </w:r>
-      <w:r>
-        <w:t>. I was very disappointed by the poor classification accuracy which hovered between 24% and 26%</w:t>
-      </w:r>
-      <w:r>
-        <w:t>, despite using 8 features to build the model. This is even more interesting considering that the model includes the three features I chose in section 1.3, which had the highest overall accuracy, and the additional fourth feature I wrote about in 1.5. I could only conclude that, either the remaining features were detrimental to the model’s accuracy, although this seems unlikely given the massive difference, or, the most likely explanation was it was just a difference in how the models use the feature data in their calculations</w:t>
+        <w:t xml:space="preserve">In my initial attempts to complete this section, I made the same mistake as in 2.1, which was testing model accuracy over the full sample, resulting in the same terrible accuracies. When fixed however, the results </w:t>
+      </w:r>
+      <w:r>
+        <w:lastRenderedPageBreak/>
+        <w:t xml:space="preserve">showed a slight improvement in the range of accuracies, that was </w:t>
+      </w:r>
+      <w:r>
+        <w:t>70.7% up to 78.5% (3 sig. figures).</w:t>
+      </w:r>
+      <w:r>
+        <w:rPr>
+          <w:noProof/>
+        </w:rPr>
+        <w:drawing>
+          <wp:inline distT="0" distB="0" distL="0" distR="0" wp14:anchorId="25B9C7F2" wp14:editId="174944B5">
+            <wp:extent cx="6188710" cy="2529205"/>
+            <wp:effectExtent l="0" t="0" r="2540" b="4445"/>
+            <wp:docPr id="7" name="Picture 7" descr="A picture containing kite, map, photo&#10;&#10;Description automatically generated"/>
+            <wp:cNvGraphicFramePr>
+              <a:graphicFrameLocks xmlns:a="http://schemas.openxmlformats.org/drawingml/2006/main" noChangeAspect="1"/>
+            </wp:cNvGraphicFramePr>
+            <a:graphic xmlns:a="http://schemas.openxmlformats.org/drawingml/2006/main">
+              <a:graphicData uri="http://schemas.openxmlformats.org/drawingml/2006/picture">
+                <pic:pic xmlns:pic="http://schemas.openxmlformats.org/drawingml/2006/picture">
+                  <pic:nvPicPr>
+                    <pic:cNvPr id="7" name="knn_acc.png"/>
+                    <pic:cNvPicPr/>
+                  </pic:nvPicPr>
+                  <pic:blipFill>
+                    <a:blip r:embed="rId14" cstate="print">
+                      <a:extLst>
+                        <a:ext uri="{28A0092B-C50C-407E-A947-70E740481C1C}">
+                          <a14:useLocalDpi xmlns:a14="http://schemas.microsoft.com/office/drawing/2010/main" val="0"/>
+                        </a:ext>
+                      </a:extLst>
+                    </a:blip>
+                    <a:stretch>
+                      <a:fillRect/>
+                    </a:stretch>
+                  </pic:blipFill>
+                  <pic:spPr>
+                    <a:xfrm>
+                      <a:off x="0" y="0"/>
+                      <a:ext cx="6188710" cy="2529205"/>
+                    </a:xfrm>
+                    <a:prstGeom prst="rect">
+                      <a:avLst/>
+                    </a:prstGeom>
+                  </pic:spPr>
+                </pic:pic>
+              </a:graphicData>
+            </a:graphic>
+          </wp:inline>
+        </w:drawing>
+      </w:r>
+    </w:p>
+    <w:p>
+      <w:pPr>
+        <w:pStyle w:val="Caption"/>
+      </w:pPr>
+      <w:r>
+        <w:t xml:space="preserve">Figure </w:t>
+      </w:r>
+      <w:fldSimple w:instr=" SEQ Figure \* ARABIC ">
+        <w:r>
+          <w:rPr>
+            <w:noProof/>
+          </w:rPr>
+          <w:t>6</w:t>
+        </w:r>
+      </w:fldSimple>
+      <w:r>
+        <w:t xml:space="preserve"> - The cross-validated accuracies and the sample accuracies for 1/k.</w:t>
+      </w:r>
+    </w:p>
+    <w:p>
+      <w:pPr>
+        <w:keepNext/>
+        <w:jc w:val="both"/>
+      </w:pPr>
+      <w:r>
+        <w:t xml:space="preserve">When it came to </w:t>
+      </w:r>
+      <w:r>
+        <w:t>plot</w:t>
+      </w:r>
+      <w:r>
+        <w:t xml:space="preserve"> the accuracies against 1/k, it took a lot longer than I had thought. Despite having the results for both methods tabled against k and 1/k, the actual plot looked terrible. By default, the plotted graphs were scaled realistically, such that the units used to space the values of 1/k were constant. This led to </w:t>
+      </w:r>
+      <w:r>
+        <w:t>a situation where most of the values for 1/k were too coalesced to make any meaningful interpretation of the results. After much trial, error and frustration I discovered the solution was to scale the x axis logarithmically.</w:t>
+      </w:r>
+    </w:p>
+    <w:p>
+      <w:pPr>
+        <w:keepNext/>
+        <w:jc w:val="both"/>
+      </w:pPr>
+      <w:r>
+        <w:t xml:space="preserve">The graph shows a slight contrast in how the accuracies change for each method as the number of k neighbours decreases (i.e. 1/k increases). The method that used a random assignment </w:t>
+      </w:r>
+      <w:r>
+        <w:t>displayed stronger fluctuations in accuracy as the value of 1/k changed</w:t>
+      </w:r>
+    </w:p>
+    <w:p>
+      <w:pPr>
+        <w:keepNext/>
+        <w:jc w:val="both"/>
+      </w:pPr>
+    </w:p>
+    <w:p>
+      <w:pPr>
+        <w:pStyle w:val="Heading2"/>
+      </w:pPr>
+      <w:r>
+        <w:t>Section</w:t>
+      </w:r>
+      <w:r>
+        <w:t xml:space="preserve"> </w:t>
+      </w:r>
+      <w:r>
+        <w:t>2</w:t>
       </w:r>
       <w:r>
         <w:t>.</w:t>
       </w:r>
       <w:r>
-        <w:t xml:space="preserve"> However, I can understand that the logistic regression model in 1.3 only had two choices of classification; this model has 8. </w:t>
-      </w:r>
-    </w:p>
-    <w:p>
-      <w:pPr>
-        <w:pStyle w:val="Heading2"/>
-      </w:pPr>
-      <w:r>
-        <w:t>Section</w:t>
-      </w:r>
-      <w:r>
-        <w:t xml:space="preserve"> </w:t>
-      </w:r>
-      <w:r>
-        <w:t>2</w:t>
-      </w:r>
-      <w:r>
-        <w:t>.</w:t>
-      </w:r>
-      <w:r>
-        <w:t>2</w:t>
-      </w:r>
-    </w:p>
-    <w:p>
-      <w:pPr>
-        <w:pStyle w:val="Heading2"/>
-      </w:pPr>
-      <w:r>
-        <w:t>Section</w:t>
-      </w:r>
-      <w:r>
-        <w:t xml:space="preserve"> </w:t>
-      </w:r>
-      <w:r>
-        <w:t>2</w:t>
-      </w:r>
-      <w:r>
-        <w:t>.</w:t>
-      </w:r>
-      <w:r>
         <w:t>3</w:t>
       </w:r>
     </w:p>
@@ -881,8 +2094,6 @@
       <w:r>
         <w:t>-</w:t>
       </w:r>
-      <w:bookmarkStart w:id="0" w:name="_GoBack"/>
-      <w:bookmarkEnd w:id="0"/>
       <w:r>
         <w:t xml:space="preserve">fold cross validation on the sample again using said value, and after building the model for each fold, I cross-tabulated the validation set labels with the model predictions. From observation of the results I thought there was something very wrong with my accuracy results for the previous two sections; instead of an error rate of 74% - 76%, the model was roughly </w:t>
       </w:r>
@@ -902,7 +2113,6 @@
         <w:pStyle w:val="Heading1"/>
       </w:pPr>
       <w:r>
-        <w:lastRenderedPageBreak/>
         <w:t>Section 3</w:t>
       </w:r>
     </w:p>
@@ -1000,13 +2210,14 @@
         <w:rPr>
           <w:shd w:val="clear" w:color="auto" w:fill="FFFFFF"/>
         </w:rPr>
+        <w:lastRenderedPageBreak/>
         <w:t>Conclusions</w:t>
       </w:r>
     </w:p>
     <w:p/>
     <w:sectPr>
-      <w:headerReference w:type="default" r:id="rId12"/>
-      <w:footerReference w:type="default" r:id="rId13"/>
+      <w:headerReference w:type="default" r:id="rId15"/>
+      <w:footerReference w:type="default" r:id="rId16"/>
       <w:pgSz w:w="11906" w:h="16838"/>
       <w:pgMar w:top="1281" w:right="1080" w:bottom="851" w:left="1080" w:header="426" w:footer="148" w:gutter="0"/>
       <w:cols w:space="708"/>
@@ -1897,6 +3108,82 @@
       <w:szCs w:val="18"/>
     </w:rPr>
   </w:style>
+  <w:style w:type="table" w:styleId="TableGrid">
+    <w:name w:val="Table Grid"/>
+    <w:basedOn w:val="TableNormal"/>
+    <w:uiPriority w:val="39"/>
+    <w:rsid w:val="00A4529B"/>
+    <w:pPr>
+      <w:spacing w:after="0" w:line="240" w:lineRule="auto"/>
+    </w:pPr>
+    <w:tblPr>
+      <w:tblBorders>
+        <w:top w:val="single" w:sz="4" w:space="0" w:color="auto"/>
+        <w:left w:val="single" w:sz="4" w:space="0" w:color="auto"/>
+        <w:bottom w:val="single" w:sz="4" w:space="0" w:color="auto"/>
+        <w:right w:val="single" w:sz="4" w:space="0" w:color="auto"/>
+        <w:insideH w:val="single" w:sz="4" w:space="0" w:color="auto"/>
+        <w:insideV w:val="single" w:sz="4" w:space="0" w:color="auto"/>
+      </w:tblBorders>
+    </w:tblPr>
+  </w:style>
+  <w:style w:type="table" w:styleId="GridTable1Light">
+    <w:name w:val="Grid Table 1 Light"/>
+    <w:basedOn w:val="TableNormal"/>
+    <w:uiPriority w:val="46"/>
+    <w:rsid w:val="00A4529B"/>
+    <w:pPr>
+      <w:spacing w:after="0" w:line="240" w:lineRule="auto"/>
+    </w:pPr>
+    <w:tblPr>
+      <w:tblStyleRowBandSize w:val="1"/>
+      <w:tblStyleColBandSize w:val="1"/>
+      <w:tblBorders>
+        <w:top w:val="single" w:sz="4" w:space="0" w:color="999999" w:themeColor="text1" w:themeTint="66"/>
+        <w:left w:val="single" w:sz="4" w:space="0" w:color="999999" w:themeColor="text1" w:themeTint="66"/>
+        <w:bottom w:val="single" w:sz="4" w:space="0" w:color="999999" w:themeColor="text1" w:themeTint="66"/>
+        <w:right w:val="single" w:sz="4" w:space="0" w:color="999999" w:themeColor="text1" w:themeTint="66"/>
+        <w:insideH w:val="single" w:sz="4" w:space="0" w:color="999999" w:themeColor="text1" w:themeTint="66"/>
+        <w:insideV w:val="single" w:sz="4" w:space="0" w:color="999999" w:themeColor="text1" w:themeTint="66"/>
+      </w:tblBorders>
+    </w:tblPr>
+    <w:tblStylePr w:type="firstRow">
+      <w:rPr>
+        <w:b/>
+        <w:bCs/>
+      </w:rPr>
+      <w:tblPr/>
+      <w:tcPr>
+        <w:tcBorders>
+          <w:bottom w:val="single" w:sz="12" w:space="0" w:color="666666" w:themeColor="text1" w:themeTint="99"/>
+        </w:tcBorders>
+      </w:tcPr>
+    </w:tblStylePr>
+    <w:tblStylePr w:type="lastRow">
+      <w:rPr>
+        <w:b/>
+        <w:bCs/>
+      </w:rPr>
+      <w:tblPr/>
+      <w:tcPr>
+        <w:tcBorders>
+          <w:top w:val="double" w:sz="2" w:space="0" w:color="666666" w:themeColor="text1" w:themeTint="99"/>
+        </w:tcBorders>
+      </w:tcPr>
+    </w:tblStylePr>
+    <w:tblStylePr w:type="firstCol">
+      <w:rPr>
+        <w:b/>
+        <w:bCs/>
+      </w:rPr>
+    </w:tblStylePr>
+    <w:tblStylePr w:type="lastCol">
+      <w:rPr>
+        <w:b/>
+        <w:bCs/>
+      </w:rPr>
+    </w:tblStylePr>
+  </w:style>
 </w:styles>
 </file>
 
@@ -2162,6 +3449,12 @@
 </file>
 
 <file path=customXml/item1.xml><?xml version="1.0" encoding="utf-8"?>
+<p:properties xmlns:p="http://schemas.microsoft.com/office/2006/metadata/properties" xmlns:xsi="http://www.w3.org/2001/XMLSchema-instance" xmlns:pc="http://schemas.microsoft.com/office/infopath/2007/PartnerControls">
+  <documentManagement/>
+</p:properties>
+</file>
+
+<file path=customXml/item2.xml><?xml version="1.0" encoding="utf-8"?>
 <?mso-contentType ?>
 <FormTemplates xmlns="http://schemas.microsoft.com/sharepoint/v3/contenttype/forms">
   <Display>DocumentLibraryForm</Display>
@@ -2170,7 +3463,7 @@
 </FormTemplates>
 </file>
 
-<file path=customXml/item2.xml><?xml version="1.0" encoding="utf-8"?>
+<file path=customXml/item3.xml><?xml version="1.0" encoding="utf-8"?>
 <ct:contentTypeSchema xmlns:ct="http://schemas.microsoft.com/office/2006/metadata/contentType" xmlns:ma="http://schemas.microsoft.com/office/2006/metadata/properties/metaAttributes" ct:_="" ma:_="" ma:contentTypeName="Document" ma:contentTypeID="0x0101008BD36978BB4F4F488BD5FA448C313402" ma:contentTypeVersion="0" ma:contentTypeDescription="Create a new document." ma:contentTypeScope="" ma:versionID="a10212fdc8c798de08937403dc893db2">
   <xsd:schema xmlns:xsd="http://www.w3.org/2001/XMLSchema" xmlns:xs="http://www.w3.org/2001/XMLSchema" xmlns:p="http://schemas.microsoft.com/office/2006/metadata/properties" targetNamespace="http://schemas.microsoft.com/office/2006/metadata/properties" ma:root="true" ma:fieldsID="1b05d82d297216baf5b26c55225140df">
     <xsd:element name="properties">
@@ -2284,13 +3577,16 @@
 </ct:contentTypeSchema>
 </file>
 
-<file path=customXml/item3.xml><?xml version="1.0" encoding="utf-8"?>
-<p:properties xmlns:p="http://schemas.microsoft.com/office/2006/metadata/properties" xmlns:xsi="http://www.w3.org/2001/XMLSchema-instance" xmlns:pc="http://schemas.microsoft.com/office/infopath/2007/PartnerControls">
-  <documentManagement/>
-</p:properties>
+<file path=customXml/itemProps1.xml><?xml version="1.0" encoding="utf-8"?>
+<ds:datastoreItem xmlns:ds="http://schemas.openxmlformats.org/officeDocument/2006/customXml" ds:itemID="{055E93BC-D2E9-4F1C-A3FD-AAA9BE66B692}">
+  <ds:schemaRefs>
+    <ds:schemaRef ds:uri="http://schemas.microsoft.com/office/2006/metadata/properties"/>
+    <ds:schemaRef ds:uri="http://schemas.microsoft.com/office/infopath/2007/PartnerControls"/>
+  </ds:schemaRefs>
+</ds:datastoreItem>
 </file>
 
-<file path=customXml/itemProps1.xml><?xml version="1.0" encoding="utf-8"?>
+<file path=customXml/itemProps2.xml><?xml version="1.0" encoding="utf-8"?>
 <ds:datastoreItem xmlns:ds="http://schemas.openxmlformats.org/officeDocument/2006/customXml" ds:itemID="{18D30BCF-9665-46B6-99ED-05DA9414D515}">
   <ds:schemaRefs>
     <ds:schemaRef ds:uri="http://schemas.microsoft.com/sharepoint/v3/contenttype/forms"/>
@@ -2298,7 +3594,7 @@
 </ds:datastoreItem>
 </file>
 
-<file path=customXml/itemProps2.xml><?xml version="1.0" encoding="utf-8"?>
+<file path=customXml/itemProps3.xml><?xml version="1.0" encoding="utf-8"?>
 <ds:datastoreItem xmlns:ds="http://schemas.openxmlformats.org/officeDocument/2006/customXml" ds:itemID="{AC5B8B2E-791D-4959-8714-61617878BE64}">
   <ds:schemaRefs>
     <ds:schemaRef ds:uri="http://schemas.microsoft.com/office/2006/metadata/contentType"/>
@@ -2312,13 +3608,4 @@
     <ds:schemaRef ds:uri="http://schemas.microsoft.com/office/infopath/2007/PartnerControls"/>
   </ds:schemaRefs>
 </ds:datastoreItem>
-</file>
-
-<file path=customXml/itemProps3.xml><?xml version="1.0" encoding="utf-8"?>
-<ds:datastoreItem xmlns:ds="http://schemas.openxmlformats.org/officeDocument/2006/customXml" ds:itemID="{055E93BC-D2E9-4F1C-A3FD-AAA9BE66B692}">
-  <ds:schemaRefs>
-    <ds:schemaRef ds:uri="http://schemas.microsoft.com/office/2006/metadata/properties"/>
-    <ds:schemaRef ds:uri="http://schemas.microsoft.com/office/infopath/2007/PartnerControls"/>
-  </ds:schemaRefs>
-</ds:datastoreItem>
 </file>
</xml_diff>